<commit_message>
BUILD: Mini Huis Docs
</commit_message>
<xml_diff>
--- a/Build 1/Oefeningen/Mini Huis Project/Mini Huis Documentatie.docx
+++ b/Build 1/Oefeningen/Mini Huis Project/Mini Huis Documentatie.docx
@@ -5,51 +5,112 @@
     <w:p>
       <w:pPr>
         <w:pStyle w:val="Titel"/>
-      </w:pPr>
-      <w:r>
+        <w:rPr>
+          <w:noProof w:val="0"/>
+          <w:lang w:val="nl-NL"/>
+        </w:rPr>
+      </w:pPr>
+      <w:r>
+        <w:rPr>
+          <w:noProof w:val="0"/>
+          <w:lang w:val="nl-NL"/>
+        </w:rPr>
         <w:t>Mini Huis Documentatie</w:t>
       </w:r>
     </w:p>
     <w:p>
       <w:pPr>
         <w:pStyle w:val="Ondertitel"/>
+        <w:rPr>
+          <w:noProof w:val="0"/>
+          <w:lang w:val="nl-NL"/>
+        </w:rPr>
       </w:pPr>
     </w:p>
     <w:p>
       <w:pPr>
         <w:pStyle w:val="Ondertitel"/>
-      </w:pPr>
-      <w:r>
+        <w:rPr>
+          <w:noProof w:val="0"/>
+          <w:lang w:val="nl-NL"/>
+        </w:rPr>
+      </w:pPr>
+      <w:r>
+        <w:rPr>
+          <w:noProof w:val="0"/>
+          <w:lang w:val="nl-NL"/>
+        </w:rPr>
         <w:t>Guillaume de Oliveira Andrezo</w:t>
       </w:r>
     </w:p>
-    <w:p/>
+    <w:p>
+      <w:pPr>
+        <w:rPr>
+          <w:noProof w:val="0"/>
+          <w:lang w:val="nl-NL"/>
+        </w:rPr>
+      </w:pPr>
+    </w:p>
     <w:p>
       <w:pPr>
         <w:pStyle w:val="Kop1"/>
-      </w:pPr>
-      <w:r>
+        <w:rPr>
+          <w:noProof w:val="0"/>
+          <w:lang w:val="nl-NL"/>
+        </w:rPr>
+      </w:pPr>
+      <w:r>
+        <w:rPr>
+          <w:noProof w:val="0"/>
+          <w:lang w:val="nl-NL"/>
+        </w:rPr>
         <w:t>Sensoren</w:t>
       </w:r>
     </w:p>
     <w:p>
       <w:pPr>
         <w:pStyle w:val="Kop2"/>
-      </w:pPr>
-      <w:r>
+        <w:rPr>
+          <w:noProof w:val="0"/>
+          <w:lang w:val="nl-NL"/>
+        </w:rPr>
+      </w:pPr>
+      <w:r>
+        <w:rPr>
+          <w:noProof w:val="0"/>
+          <w:lang w:val="nl-NL"/>
+        </w:rPr>
         <w:t>PIR Sensor</w:t>
       </w:r>
     </w:p>
     <w:p>
       <w:pPr>
         <w:pStyle w:val="Kop3"/>
-      </w:pPr>
-      <w:r>
+        <w:rPr>
+          <w:noProof w:val="0"/>
+          <w:lang w:val="nl-NL"/>
+        </w:rPr>
+      </w:pPr>
+      <w:r>
+        <w:rPr>
+          <w:noProof w:val="0"/>
+          <w:lang w:val="nl-NL"/>
+        </w:rPr>
         <w:t>Omschrijving</w:t>
       </w:r>
     </w:p>
     <w:p>
-      <w:r>
+      <w:pPr>
+        <w:rPr>
+          <w:noProof w:val="0"/>
+          <w:lang w:val="nl-NL"/>
+        </w:rPr>
+      </w:pPr>
+      <w:r>
+        <w:rPr>
+          <w:noProof w:val="0"/>
+          <w:lang w:val="nl-NL"/>
+        </w:rPr>
         <w:drawing>
           <wp:anchor distT="0" distB="0" distL="114300" distR="114300" simplePos="0" relativeHeight="251658240" behindDoc="0" locked="0" layoutInCell="1" allowOverlap="1" wp14:anchorId="07B93C24" wp14:editId="62EA4358">
             <wp:simplePos x="0" y="0"/>
@@ -114,74 +175,75 @@
         </w:drawing>
       </w:r>
       <w:r>
-        <w:t xml:space="preserve">De PIR </w:t>
-      </w:r>
-      <w:r>
-        <w:t>(</w:t>
-      </w:r>
-      <w:r>
-        <w:t>passive infrared motion</w:t>
-      </w:r>
-      <w:r>
-        <w:t>) sensor</w:t>
-      </w:r>
-      <w:r>
-        <w:t xml:space="preserve"> is een sensor</w:t>
-      </w:r>
-      <w:r>
-        <w:t xml:space="preserve"> ontworpen </w:t>
-      </w:r>
-      <w:r>
-        <w:t>die je</w:t>
-      </w:r>
-      <w:r>
-        <w:t xml:space="preserve"> in staat </w:t>
-      </w:r>
-      <w:r>
-        <w:t xml:space="preserve">stelt </w:t>
-      </w:r>
-      <w:r>
-        <w:t>om beweging te detecteren</w:t>
-      </w:r>
-      <w:r>
-        <w:t>. Deze</w:t>
-      </w:r>
-      <w:r>
-        <w:t xml:space="preserve"> wordt </w:t>
-      </w:r>
-      <w:r>
-        <w:t xml:space="preserve">daarom </w:t>
-      </w:r>
-      <w:r>
-        <w:t xml:space="preserve">vaak gebruikt om te bepalen of een persoon zich </w:t>
-      </w:r>
-      <w:r>
+        <w:rPr>
+          <w:noProof w:val="0"/>
+          <w:lang w:val="nl-NL"/>
+        </w:rPr>
+        <w:t xml:space="preserve">De PIR (passive infrared motion) sensor is een sensor ontworpen die je in staat stelt om beweging te detecteren. Deze wordt daarom vaak gebruikt om te bepalen of een persoon zich </w:t>
+      </w:r>
+      <w:r>
+        <w:rPr>
+          <w:noProof w:val="0"/>
+          <w:lang w:val="nl-NL"/>
+        </w:rPr>
         <w:t>binnen</w:t>
       </w:r>
       <w:r>
+        <w:rPr>
+          <w:noProof w:val="0"/>
+          <w:lang w:val="nl-NL"/>
+        </w:rPr>
         <w:t xml:space="preserve"> of </w:t>
       </w:r>
       <w:r>
+        <w:rPr>
+          <w:noProof w:val="0"/>
+          <w:lang w:val="nl-NL"/>
+        </w:rPr>
         <w:t>buiten</w:t>
       </w:r>
       <w:r>
+        <w:rPr>
+          <w:noProof w:val="0"/>
+          <w:lang w:val="nl-NL"/>
+        </w:rPr>
         <w:t xml:space="preserve"> het bereik van de sensor </w:t>
       </w:r>
       <w:r>
+        <w:rPr>
+          <w:noProof w:val="0"/>
+          <w:lang w:val="nl-NL"/>
+        </w:rPr>
         <w:t>begeeft</w:t>
       </w:r>
       <w:r>
+        <w:rPr>
+          <w:noProof w:val="0"/>
+          <w:lang w:val="nl-NL"/>
+        </w:rPr>
         <w:t>. Ze zijn klein, goedkoop, energiezuinig, gemakkelijk te gebruiken en slijten niet.</w:t>
       </w:r>
       <w:r>
+        <w:rPr>
+          <w:noProof w:val="0"/>
+          <w:lang w:val="nl-NL"/>
+        </w:rPr>
         <w:t xml:space="preserve"> </w:t>
       </w:r>
     </w:p>
     <w:p>
       <w:pPr>
         <w:pStyle w:val="Kop3"/>
-      </w:pPr>
-      <w:r>
+        <w:rPr>
+          <w:noProof w:val="0"/>
+          <w:lang w:val="nl-NL"/>
+        </w:rPr>
+      </w:pPr>
+      <w:r>
+        <w:rPr>
+          <w:noProof w:val="0"/>
+          <w:lang w:val="nl-NL"/>
+        </w:rPr>
         <w:t>Specificaties</w:t>
       </w:r>
     </w:p>
@@ -192,17 +254,16 @@
           <w:numId w:val="2"/>
         </w:numPr>
         <w:rPr>
-          <w:lang w:val="en-BE"/>
-        </w:rPr>
-      </w:pPr>
-      <w:r>
-        <w:t>Spanning</w:t>
-      </w:r>
-      <w:r>
-        <w:rPr>
-          <w:lang w:val="en-BE"/>
-        </w:rPr>
-        <w:t>: 3.3 ~ 5V, 6V Maximum</w:t>
+          <w:noProof w:val="0"/>
+          <w:lang w:val="nl-NL"/>
+        </w:rPr>
+      </w:pPr>
+      <w:r>
+        <w:rPr>
+          <w:noProof w:val="0"/>
+          <w:lang w:val="nl-NL"/>
+        </w:rPr>
+        <w:t>Spanning: 3.3 ~ 5V, 6V Maximum</w:t>
       </w:r>
     </w:p>
     <w:p>
@@ -212,17 +273,16 @@
           <w:numId w:val="2"/>
         </w:numPr>
         <w:rPr>
-          <w:lang w:val="en-BE"/>
-        </w:rPr>
-      </w:pPr>
-      <w:r>
-        <w:t>Stroom</w:t>
-      </w:r>
-      <w:r>
-        <w:rPr>
-          <w:lang w:val="en-BE"/>
-        </w:rPr>
-        <w:t>: 15uA</w:t>
+          <w:noProof w:val="0"/>
+          <w:lang w:val="nl-NL"/>
+        </w:rPr>
+      </w:pPr>
+      <w:r>
+        <w:rPr>
+          <w:noProof w:val="0"/>
+          <w:lang w:val="nl-NL"/>
+        </w:rPr>
+        <w:t>Stroom: 15uA</w:t>
       </w:r>
     </w:p>
     <w:p>
@@ -232,23 +292,16 @@
           <w:numId w:val="2"/>
         </w:numPr>
         <w:rPr>
-          <w:lang w:val="en-BE"/>
-        </w:rPr>
-      </w:pPr>
-      <w:r>
-        <w:rPr>
-          <w:lang w:val="en-BE"/>
-        </w:rPr>
-        <w:t>Detect</w:t>
-      </w:r>
-      <w:r>
-        <w:t>iehoek</w:t>
-      </w:r>
-      <w:r>
-        <w:rPr>
-          <w:lang w:val="en-BE"/>
-        </w:rPr>
-        <w:t>: 100 °</w:t>
+          <w:noProof w:val="0"/>
+          <w:lang w:val="nl-NL"/>
+        </w:rPr>
+      </w:pPr>
+      <w:r>
+        <w:rPr>
+          <w:noProof w:val="0"/>
+          <w:lang w:val="nl-NL"/>
+        </w:rPr>
+        <w:t>Detectiehoek: 100 °</w:t>
       </w:r>
     </w:p>
     <w:p>
@@ -257,33 +310,47 @@
           <w:ilvl w:val="0"/>
           <w:numId w:val="2"/>
         </w:numPr>
-      </w:pPr>
-      <w:r>
-        <w:rPr>
-          <w:lang w:val="en-BE"/>
-        </w:rPr>
-        <w:t>Detect</w:t>
-      </w:r>
-      <w:r>
-        <w:t>ieafstand</w:t>
-      </w:r>
-      <w:r>
-        <w:rPr>
-          <w:lang w:val="en-BE"/>
-        </w:rPr>
-        <w:t>: 7 meter</w:t>
+        <w:rPr>
+          <w:noProof w:val="0"/>
+          <w:lang w:val="nl-NL"/>
+        </w:rPr>
+      </w:pPr>
+      <w:r>
+        <w:rPr>
+          <w:noProof w:val="0"/>
+          <w:lang w:val="nl-NL"/>
+        </w:rPr>
+        <w:t>Detectieafstand: 7 meter</w:t>
       </w:r>
     </w:p>
     <w:p>
       <w:pPr>
         <w:pStyle w:val="Kop3"/>
-      </w:pPr>
-      <w:r>
+        <w:rPr>
+          <w:noProof w:val="0"/>
+          <w:lang w:val="nl-NL"/>
+        </w:rPr>
+      </w:pPr>
+      <w:r>
+        <w:rPr>
+          <w:noProof w:val="0"/>
+          <w:lang w:val="nl-NL"/>
+        </w:rPr>
         <w:t>Schakeling</w:t>
       </w:r>
     </w:p>
     <w:p>
-      <w:r>
+      <w:pPr>
+        <w:rPr>
+          <w:noProof w:val="0"/>
+          <w:lang w:val="nl-NL"/>
+        </w:rPr>
+      </w:pPr>
+      <w:r>
+        <w:rPr>
+          <w:noProof w:val="0"/>
+          <w:lang w:val="nl-NL"/>
+        </w:rPr>
         <w:drawing>
           <wp:anchor distT="0" distB="0" distL="114300" distR="114300" simplePos="0" relativeHeight="251659264" behindDoc="1" locked="0" layoutInCell="1" allowOverlap="1" wp14:anchorId="7B0D1409" wp14:editId="32A249AB">
             <wp:simplePos x="0" y="0"/>
@@ -341,33 +408,104 @@
         </w:drawing>
       </w:r>
       <w:r>
-        <w:t>De PIR sensor wordt aangesloten</w:t>
-      </w:r>
-      <w:r>
+        <w:rPr>
+          <w:noProof w:val="0"/>
+          <w:lang w:val="nl-NL"/>
+        </w:rPr>
+        <w:t xml:space="preserve">De </w:t>
+      </w:r>
+      <w:r>
+        <w:rPr>
+          <w:noProof w:val="0"/>
+          <w:lang w:val="nl-NL"/>
+        </w:rPr>
+        <w:t>PIR-sensor</w:t>
+      </w:r>
+      <w:r>
+        <w:rPr>
+          <w:noProof w:val="0"/>
+          <w:lang w:val="nl-NL"/>
+        </w:rPr>
+        <w:t xml:space="preserve"> wordt aangesloten</w:t>
+      </w:r>
+      <w:r>
+        <w:rPr>
+          <w:noProof w:val="0"/>
+          <w:lang w:val="nl-NL"/>
+        </w:rPr>
         <w:t xml:space="preserve"> 5V, ground en </w:t>
       </w:r>
       <w:r>
+        <w:rPr>
+          <w:noProof w:val="0"/>
+          <w:lang w:val="nl-NL"/>
+        </w:rPr>
         <w:t>een digitale pin op de arduino</w:t>
       </w:r>
       <w:r>
+        <w:rPr>
+          <w:noProof w:val="0"/>
+          <w:lang w:val="nl-NL"/>
+        </w:rPr>
         <w:t xml:space="preserve"> en wordt</w:t>
       </w:r>
       <w:r>
+        <w:rPr>
+          <w:noProof w:val="0"/>
+          <w:lang w:val="nl-NL"/>
+        </w:rPr>
         <w:t xml:space="preserve"> vervolgens</w:t>
       </w:r>
       <w:r>
+        <w:rPr>
+          <w:noProof w:val="0"/>
+          <w:lang w:val="nl-NL"/>
+        </w:rPr>
         <w:t xml:space="preserve"> ingesteld als een INPUT pin</w:t>
       </w:r>
       <w:r>
-        <w:t xml:space="preserve">. Deze werkt eigelijk net hetzelfde als een drukknop. </w:t>
-      </w:r>
-    </w:p>
-    <w:p/>
+        <w:rPr>
+          <w:noProof w:val="0"/>
+          <w:lang w:val="nl-NL"/>
+        </w:rPr>
+        <w:t xml:space="preserve">. Deze werkt </w:t>
+      </w:r>
+      <w:r>
+        <w:rPr>
+          <w:noProof w:val="0"/>
+          <w:lang w:val="nl-NL"/>
+        </w:rPr>
+        <w:t>eigenlijk</w:t>
+      </w:r>
+      <w:r>
+        <w:rPr>
+          <w:noProof w:val="0"/>
+          <w:lang w:val="nl-NL"/>
+        </w:rPr>
+        <w:t xml:space="preserve"> net hetzelfde als een drukknop. </w:t>
+      </w:r>
+    </w:p>
+    <w:p>
+      <w:pPr>
+        <w:rPr>
+          <w:noProof w:val="0"/>
+          <w:lang w:val="nl-NL"/>
+        </w:rPr>
+      </w:pPr>
+    </w:p>
     <w:p>
       <w:pPr>
         <w:pStyle w:val="Kop2"/>
-      </w:pPr>
-      <w:r>
+        <w:rPr>
+          <w:noProof w:val="0"/>
+          <w:lang w:val="nl-NL"/>
+        </w:rPr>
+      </w:pPr>
+      <w:r>
+        <w:rPr>
+          <w:noProof w:val="0"/>
+          <w:lang w:val="nl-NL"/>
+        </w:rPr>
         <w:lastRenderedPageBreak/>
         <w:t>DHT Sensor</w:t>
       </w:r>
@@ -375,24 +513,68 @@
     <w:p>
       <w:pPr>
         <w:pStyle w:val="Kop3"/>
-      </w:pPr>
-      <w:r>
+        <w:rPr>
+          <w:noProof w:val="0"/>
+          <w:lang w:val="nl-NL"/>
+        </w:rPr>
+      </w:pPr>
+      <w:r>
+        <w:rPr>
+          <w:noProof w:val="0"/>
+          <w:lang w:val="nl-NL"/>
+        </w:rPr>
         <w:t>Omschrijving</w:t>
       </w:r>
     </w:p>
     <w:p>
-      <w:r>
+      <w:pPr>
+        <w:rPr>
+          <w:noProof w:val="0"/>
+          <w:lang w:val="nl-NL"/>
+        </w:rPr>
+      </w:pPr>
+      <w:r>
+        <w:rPr>
+          <w:noProof w:val="0"/>
+          <w:lang w:val="nl-NL"/>
+        </w:rPr>
         <w:t xml:space="preserve">De DHT Sensor </w:t>
       </w:r>
       <w:r>
-        <w:t>bevat een temperatuur en vochtigheid sensor waarmee we op elk moment deze 2 grootheden mee kunnen opmeten. De sensor heeft een snelle reactie snelheid, is accuraat en heeft een goede prijs/kwaliteit verhouding.</w:t>
+        <w:rPr>
+          <w:noProof w:val="0"/>
+          <w:lang w:val="nl-NL"/>
+        </w:rPr>
+        <w:t xml:space="preserve">bevat een temperatuur en vochtigheid sensor waarmee we op elk moment deze 2 grootheden mee kunnen opmeten. De sensor heeft een snelle </w:t>
+      </w:r>
+      <w:r>
+        <w:rPr>
+          <w:noProof w:val="0"/>
+          <w:lang w:val="nl-NL"/>
+        </w:rPr>
+        <w:t>reactiesnelheid</w:t>
+      </w:r>
+      <w:r>
+        <w:rPr>
+          <w:noProof w:val="0"/>
+          <w:lang w:val="nl-NL"/>
+        </w:rPr>
+        <w:t>, is accuraat en heeft een goede prijs/kwaliteit verhouding.</w:t>
       </w:r>
     </w:p>
     <w:p>
       <w:pPr>
         <w:pStyle w:val="Kop3"/>
-      </w:pPr>
-      <w:r>
+        <w:rPr>
+          <w:noProof w:val="0"/>
+          <w:lang w:val="nl-NL"/>
+        </w:rPr>
+      </w:pPr>
+      <w:r>
+        <w:rPr>
+          <w:noProof w:val="0"/>
+          <w:lang w:val="nl-NL"/>
+        </w:rPr>
         <w:drawing>
           <wp:anchor distT="0" distB="0" distL="114300" distR="114300" simplePos="0" relativeHeight="251660288" behindDoc="0" locked="0" layoutInCell="1" allowOverlap="1" wp14:anchorId="2644400A" wp14:editId="0EAF2355">
             <wp:simplePos x="0" y="0"/>
@@ -451,6 +633,10 @@
         </w:drawing>
       </w:r>
       <w:r>
+        <w:rPr>
+          <w:noProof w:val="0"/>
+          <w:lang w:val="nl-NL"/>
+        </w:rPr>
         <w:t>Specificaties</w:t>
       </w:r>
     </w:p>
@@ -462,17 +648,16 @@
           <w:numId w:val="4"/>
         </w:numPr>
         <w:rPr>
-          <w:lang w:val="en-BE"/>
-        </w:rPr>
-      </w:pPr>
-      <w:r>
-        <w:t>Spanning</w:t>
-      </w:r>
-      <w:r>
-        <w:rPr>
-          <w:lang w:val="en-BE"/>
-        </w:rPr>
-        <w:t>: 5V</w:t>
+          <w:noProof w:val="0"/>
+          <w:lang w:val="nl-NL"/>
+        </w:rPr>
+      </w:pPr>
+      <w:r>
+        <w:rPr>
+          <w:noProof w:val="0"/>
+          <w:lang w:val="nl-NL"/>
+        </w:rPr>
+        <w:t>Spanning: 5V</w:t>
       </w:r>
     </w:p>
     <w:p>
@@ -483,93 +668,52 @@
           <w:numId w:val="4"/>
         </w:numPr>
         <w:rPr>
-          <w:lang w:val="en-BE"/>
-        </w:rPr>
-      </w:pPr>
-      <w:r>
-        <w:rPr>
-          <w:lang w:val="en-BE"/>
-        </w:rPr>
-        <w:t>Temperat</w:t>
-      </w:r>
-      <w:r>
-        <w:t>u</w:t>
-      </w:r>
-      <w:r>
-        <w:rPr>
-          <w:lang w:val="en-BE"/>
-        </w:rPr>
-        <w:t xml:space="preserve">ur </w:t>
-      </w:r>
-      <w:r>
-        <w:t>bereik</w:t>
-      </w:r>
-      <w:r>
-        <w:rPr>
-          <w:lang w:val="en-BE"/>
-        </w:rPr>
-        <w:t>:-40</w:t>
-      </w:r>
-      <w:r>
-        <w:t xml:space="preserve"> </w:t>
-      </w:r>
-      <w:r>
-        <w:rPr>
-          <w:lang w:val="en-BE"/>
-        </w:rPr>
-        <w:t>-</w:t>
-      </w:r>
-      <w:r>
-        <w:t xml:space="preserve"> </w:t>
-      </w:r>
-      <w:r>
-        <w:rPr>
-          <w:lang w:val="en-BE"/>
-        </w:rPr>
-        <w:t>80</w:t>
+          <w:noProof w:val="0"/>
+          <w:lang w:val="nl-NL"/>
+        </w:rPr>
+      </w:pPr>
+      <w:r>
+        <w:rPr>
+          <w:noProof w:val="0"/>
+          <w:lang w:val="nl-NL"/>
+        </w:rPr>
+        <w:t>Temperatuur bereik:-40 - 80</w:t>
       </w:r>
       <w:r>
         <w:rPr>
           <w:rFonts w:ascii="Cambria Math" w:hAnsi="Cambria Math" w:cs="Cambria Math"/>
-          <w:lang w:val="en-BE"/>
+          <w:noProof w:val="0"/>
+          <w:lang w:val="nl-NL"/>
         </w:rPr>
         <w:t>℃</w:t>
       </w:r>
       <w:r>
         <w:rPr>
-          <w:lang w:val="en-BE"/>
-        </w:rPr>
-        <w:t xml:space="preserve"> / erro</w:t>
-      </w:r>
-      <w:r>
-        <w:t xml:space="preserve">r </w:t>
-      </w:r>
-      <w:r>
-        <w:rPr>
-          <w:lang w:val="en-BE"/>
-        </w:rPr>
-        <w:t>&lt;</w:t>
-      </w:r>
-      <w:r>
-        <w:t xml:space="preserve"> </w:t>
+          <w:noProof w:val="0"/>
+          <w:lang w:val="nl-NL"/>
+        </w:rPr>
+        <w:t xml:space="preserve"> / error &lt; </w:t>
       </w:r>
       <w:r>
         <w:rPr>
           <w:rFonts w:ascii="Calibri" w:hAnsi="Calibri" w:cs="Calibri"/>
-          <w:lang w:val="en-BE"/>
+          <w:noProof w:val="0"/>
+          <w:lang w:val="nl-NL"/>
         </w:rPr>
         <w:t>±</w:t>
       </w:r>
       <w:r>
         <w:rPr>
-          <w:lang w:val="en-BE"/>
+          <w:noProof w:val="0"/>
+          <w:lang w:val="nl-NL"/>
         </w:rPr>
         <w:t>0.5</w:t>
       </w:r>
       <w:r>
         <w:rPr>
           <w:rFonts w:ascii="Cambria Math" w:hAnsi="Cambria Math" w:cs="Cambria Math"/>
-          <w:lang w:val="en-BE"/>
+          <w:noProof w:val="0"/>
+          <w:lang w:val="nl-NL"/>
         </w:rPr>
         <w:t>℃</w:t>
       </w:r>
@@ -582,103 +726,134 @@
           <w:numId w:val="4"/>
         </w:numPr>
         <w:rPr>
-          <w:lang w:val="en-BE"/>
-        </w:rPr>
-      </w:pPr>
-      <w:r>
-        <w:t>Vochtigheids bereik</w:t>
-      </w:r>
-      <w:r>
-        <w:rPr>
-          <w:lang w:val="en-BE"/>
-        </w:rPr>
-        <w:t>:</w:t>
-      </w:r>
-      <w:r>
+          <w:noProof w:val="0"/>
+          <w:lang w:val="nl-NL"/>
+        </w:rPr>
+      </w:pPr>
+      <w:r>
+        <w:rPr>
+          <w:noProof w:val="0"/>
+          <w:lang w:val="nl-NL"/>
+        </w:rPr>
+        <w:t>Vochtigheid</w:t>
+      </w:r>
+      <w:r>
+        <w:rPr>
+          <w:noProof w:val="0"/>
+          <w:lang w:val="nl-NL"/>
+        </w:rPr>
+        <w:t xml:space="preserve"> bereik: 0 - 100% RH / error ±2% RH</w:t>
+      </w:r>
+    </w:p>
+    <w:p>
+      <w:pPr>
+        <w:ind w:left="360"/>
+        <w:rPr>
+          <w:noProof w:val="0"/>
+          <w:lang w:val="nl-NL"/>
+        </w:rPr>
+      </w:pPr>
+    </w:p>
+    <w:p>
+      <w:pPr>
+        <w:rPr>
+          <w:noProof w:val="0"/>
+          <w:lang w:val="nl-NL"/>
+        </w:rPr>
+      </w:pPr>
+    </w:p>
+    <w:p>
+      <w:pPr>
+        <w:pStyle w:val="Kop3"/>
+        <w:rPr>
+          <w:noProof w:val="0"/>
+          <w:lang w:val="nl-NL"/>
+        </w:rPr>
+      </w:pPr>
+      <w:r>
+        <w:rPr>
+          <w:noProof w:val="0"/>
+          <w:lang w:val="nl-NL"/>
+        </w:rPr>
+        <w:t>Schakeling</w:t>
+      </w:r>
+    </w:p>
+    <w:p>
+      <w:pPr>
+        <w:rPr>
+          <w:noProof w:val="0"/>
+          <w:lang w:val="nl-NL"/>
+        </w:rPr>
+      </w:pPr>
+      <w:r>
+        <w:rPr>
+          <w:noProof w:val="0"/>
+          <w:lang w:val="nl-NL"/>
+        </w:rPr>
+        <w:t xml:space="preserve">De </w:t>
+      </w:r>
+      <w:r>
+        <w:rPr>
+          <w:noProof w:val="0"/>
+          <w:lang w:val="nl-NL"/>
+        </w:rPr>
+        <w:t>DHT-sensor</w:t>
+      </w:r>
+      <w:r>
+        <w:rPr>
+          <w:noProof w:val="0"/>
+          <w:lang w:val="nl-NL"/>
+        </w:rPr>
+        <w:t xml:space="preserve"> wordt</w:t>
+      </w:r>
+      <w:r>
+        <w:rPr>
+          <w:noProof w:val="0"/>
+          <w:lang w:val="nl-NL"/>
+        </w:rPr>
+        <w:t>,</w:t>
+      </w:r>
+      <w:r>
+        <w:rPr>
+          <w:noProof w:val="0"/>
+          <w:lang w:val="nl-NL"/>
+        </w:rPr>
         <w:t xml:space="preserve"> </w:t>
       </w:r>
       <w:r>
         <w:rPr>
-          <w:lang w:val="en-BE"/>
-        </w:rPr>
-        <w:t>0</w:t>
-      </w:r>
-      <w:r>
-        <w:t xml:space="preserve"> </w:t>
-      </w:r>
-      <w:r>
-        <w:rPr>
-          <w:lang w:val="en-BE"/>
-        </w:rPr>
-        <w:t>-</w:t>
-      </w:r>
-      <w:r>
-        <w:t xml:space="preserve"> </w:t>
-      </w:r>
-      <w:r>
-        <w:rPr>
-          <w:lang w:val="en-BE"/>
-        </w:rPr>
-        <w:t>100%</w:t>
-      </w:r>
-      <w:r>
-        <w:t xml:space="preserve"> </w:t>
-      </w:r>
-      <w:r>
-        <w:rPr>
-          <w:lang w:val="en-BE"/>
-        </w:rPr>
-        <w:t>RH / error</w:t>
-      </w:r>
-      <w:r>
-        <w:t xml:space="preserve"> </w:t>
-      </w:r>
-      <w:r>
-        <w:rPr>
-          <w:lang w:val="en-BE"/>
-        </w:rPr>
-        <w:t>±2%</w:t>
-      </w:r>
-      <w:r>
-        <w:t xml:space="preserve"> </w:t>
-      </w:r>
-      <w:r>
-        <w:rPr>
-          <w:lang w:val="en-BE"/>
-        </w:rPr>
-        <w:t>RH</w:t>
-      </w:r>
-    </w:p>
-    <w:p>
-      <w:pPr>
-        <w:ind w:left="360"/>
-      </w:pPr>
-    </w:p>
-    <w:p/>
-    <w:p>
-      <w:pPr>
-        <w:pStyle w:val="Kop3"/>
-      </w:pPr>
-      <w:r>
-        <w:t>Schakeling</w:t>
-      </w:r>
-    </w:p>
-    <w:p>
-      <w:r>
-        <w:t>De DHT sensor wordt</w:t>
-      </w:r>
-      <w:r>
-        <w:t>,</w:t>
-      </w:r>
-      <w:r>
-        <w:t xml:space="preserve"> </w:t>
-      </w:r>
-      <w:r>
-        <w:t>net als de PIR sensor, aangesloten op 5V, ground en een digitale pin op de arduino. Vervolgens wordt er gebruik gemaakt van 2 libraries om de DHT aan te spreken.</w:t>
-      </w:r>
-    </w:p>
-    <w:p>
-      <w:r>
+          <w:noProof w:val="0"/>
+          <w:lang w:val="nl-NL"/>
+        </w:rPr>
+        <w:t xml:space="preserve">net als de </w:t>
+      </w:r>
+      <w:r>
+        <w:rPr>
+          <w:noProof w:val="0"/>
+          <w:lang w:val="nl-NL"/>
+        </w:rPr>
+        <w:t>PIR-sensor</w:t>
+      </w:r>
+      <w:r>
+        <w:rPr>
+          <w:noProof w:val="0"/>
+          <w:lang w:val="nl-NL"/>
+        </w:rPr>
+        <w:t>, aangesloten op 5V, ground en een digitale pin op de arduino. Vervolgens wordt er gebruik gemaakt van 2 libraries om de DHT aan te spreken.</w:t>
+      </w:r>
+    </w:p>
+    <w:p>
+      <w:pPr>
+        <w:rPr>
+          <w:noProof w:val="0"/>
+          <w:lang w:val="nl-NL"/>
+        </w:rPr>
+      </w:pPr>
+      <w:r>
+        <w:rPr>
+          <w:noProof w:val="0"/>
+          <w:lang w:val="nl-NL"/>
+        </w:rPr>
         <w:drawing>
           <wp:anchor distT="0" distB="0" distL="114300" distR="114300" simplePos="0" relativeHeight="251661312" behindDoc="0" locked="0" layoutInCell="1" allowOverlap="1" wp14:anchorId="20AB5837" wp14:editId="38DF60D2">
             <wp:simplePos x="0" y="0"/>
@@ -736,44 +911,120 @@
         </w:drawing>
       </w:r>
     </w:p>
-    <w:p/>
-    <w:p>
-      <w:r>
+    <w:p>
+      <w:pPr>
+        <w:rPr>
+          <w:noProof w:val="0"/>
+          <w:lang w:val="nl-NL"/>
+        </w:rPr>
+      </w:pPr>
+    </w:p>
+    <w:p>
+      <w:pPr>
+        <w:rPr>
+          <w:noProof w:val="0"/>
+          <w:lang w:val="nl-NL"/>
+        </w:rPr>
+      </w:pPr>
+      <w:r>
+        <w:rPr>
+          <w:noProof w:val="0"/>
+          <w:lang w:val="nl-NL"/>
+        </w:rPr>
         <w:t>We gebruiken de library om een “DHT” object aan te maken die we later aanspreken om de temperatuur en vochtigheid op te vragen.</w:t>
       </w:r>
       <w:r>
+        <w:rPr>
+          <w:noProof w:val="0"/>
+          <w:lang w:val="nl-NL"/>
+        </w:rPr>
         <w:tab/>
       </w:r>
     </w:p>
-    <w:p/>
-    <w:p/>
-    <w:p/>
+    <w:p>
+      <w:pPr>
+        <w:rPr>
+          <w:noProof w:val="0"/>
+          <w:lang w:val="nl-NL"/>
+        </w:rPr>
+      </w:pPr>
+    </w:p>
+    <w:p>
+      <w:pPr>
+        <w:rPr>
+          <w:noProof w:val="0"/>
+          <w:lang w:val="nl-NL"/>
+        </w:rPr>
+      </w:pPr>
+    </w:p>
+    <w:p>
+      <w:pPr>
+        <w:rPr>
+          <w:noProof w:val="0"/>
+          <w:lang w:val="nl-NL"/>
+        </w:rPr>
+      </w:pPr>
+    </w:p>
     <w:p>
       <w:pPr>
         <w:pStyle w:val="Kop1"/>
-      </w:pPr>
-      <w:r>
+        <w:rPr>
+          <w:noProof w:val="0"/>
+          <w:lang w:val="nl-NL"/>
+        </w:rPr>
+      </w:pPr>
+      <w:r>
+        <w:rPr>
+          <w:noProof w:val="0"/>
+          <w:lang w:val="nl-NL"/>
+        </w:rPr>
         <w:t>Actuatoren</w:t>
       </w:r>
     </w:p>
     <w:p>
       <w:pPr>
         <w:pStyle w:val="Kop2"/>
-      </w:pPr>
-      <w:r>
+        <w:rPr>
+          <w:noProof w:val="0"/>
+          <w:lang w:val="nl-NL"/>
+        </w:rPr>
+      </w:pPr>
+      <w:r>
+        <w:rPr>
+          <w:noProof w:val="0"/>
+          <w:lang w:val="nl-NL"/>
+        </w:rPr>
         <w:t>Drukknoppen</w:t>
       </w:r>
     </w:p>
     <w:p>
       <w:pPr>
         <w:pStyle w:val="Kop3"/>
-      </w:pPr>
-      <w:r>
+        <w:rPr>
+          <w:noProof w:val="0"/>
+          <w:lang w:val="nl-NL"/>
+        </w:rPr>
+      </w:pPr>
+      <w:r>
+        <w:rPr>
+          <w:noProof w:val="0"/>
+          <w:lang w:val="nl-NL"/>
+        </w:rPr>
         <w:t>Omschrijving</w:t>
       </w:r>
     </w:p>
     <w:p>
-      <w:r>
+      <w:pPr>
+        <w:rPr>
+          <w:noProof w:val="0"/>
+          <w:lang w:val="nl-NL"/>
+        </w:rPr>
+      </w:pPr>
+      <w:r>
+        <w:rPr>
+          <w:noProof w:val="0"/>
+          <w:lang w:val="nl-NL"/>
+        </w:rPr>
         <w:drawing>
           <wp:anchor distT="0" distB="0" distL="114300" distR="114300" simplePos="0" relativeHeight="251662336" behindDoc="1" locked="0" layoutInCell="1" allowOverlap="1" wp14:anchorId="65314536" wp14:editId="03AB2306">
             <wp:simplePos x="0" y="0"/>
@@ -835,29 +1086,115 @@
         </w:drawing>
       </w:r>
       <w:r>
+        <w:rPr>
+          <w:noProof w:val="0"/>
+          <w:lang w:val="nl-NL"/>
+        </w:rPr>
         <w:t>De drukknoppen die gebruikt werden in dit project zijn heel simpel</w:t>
       </w:r>
       <w:r>
+        <w:rPr>
+          <w:noProof w:val="0"/>
+          <w:lang w:val="nl-NL"/>
+        </w:rPr>
         <w:t>. Namelijk de 2 voorste pinnen zijn los van de 2 achterste pinnen. Deze maken contact wanneer er op de knop gedrukt wordt, wat maakt dat het circuit sluit en er stroom vloeit.</w:t>
       </w:r>
     </w:p>
-    <w:p/>
+    <w:p>
+      <w:pPr>
+        <w:rPr>
+          <w:noProof w:val="0"/>
+          <w:lang w:val="nl-NL"/>
+        </w:rPr>
+      </w:pPr>
+    </w:p>
+    <w:p>
+      <w:pPr>
+        <w:rPr>
+          <w:noProof w:val="0"/>
+          <w:lang w:val="nl-NL"/>
+        </w:rPr>
+      </w:pPr>
+    </w:p>
     <w:p>
       <w:pPr>
         <w:pStyle w:val="Kop3"/>
-      </w:pPr>
-      <w:r>
+        <w:rPr>
+          <w:noProof w:val="0"/>
+          <w:lang w:val="nl-NL"/>
+        </w:rPr>
+      </w:pPr>
+      <w:r>
+        <w:rPr>
+          <w:noProof w:val="0"/>
+          <w:lang w:val="nl-NL"/>
+        </w:rPr>
         <w:lastRenderedPageBreak/>
         <w:t>Schakeling</w:t>
       </w:r>
     </w:p>
     <w:p>
-      <w:r>
-        <w:t xml:space="preserve">Om het mezelf makkelijk te maken, gebruikte ik bij het maken van dit project de “ezButton” library. Hier zit al van zichzelf debounce technieken in zodat ik deze niet nog eens zelf moet implementeren. </w:t>
-      </w:r>
-    </w:p>
-    <w:p>
-      <w:r>
+      <w:pPr>
+        <w:rPr>
+          <w:noProof w:val="0"/>
+          <w:lang w:val="nl-NL"/>
+        </w:rPr>
+      </w:pPr>
+      <w:r>
+        <w:rPr>
+          <w:noProof w:val="0"/>
+          <w:lang w:val="nl-NL"/>
+        </w:rPr>
+        <w:t>Om het mezelf makkelijk te maken, gebruikte ik bij het maken van dit project de “ezButton” library. Hier zit</w:t>
+      </w:r>
+      <w:r>
+        <w:rPr>
+          <w:noProof w:val="0"/>
+          <w:lang w:val="nl-NL"/>
+        </w:rPr>
+        <w:t>ten</w:t>
+      </w:r>
+      <w:r>
+        <w:rPr>
+          <w:noProof w:val="0"/>
+          <w:lang w:val="nl-NL"/>
+        </w:rPr>
+        <w:t xml:space="preserve"> </w:t>
+      </w:r>
+      <w:r>
+        <w:rPr>
+          <w:noProof w:val="0"/>
+          <w:lang w:val="nl-NL"/>
+        </w:rPr>
+        <w:t xml:space="preserve">standaard al </w:t>
+      </w:r>
+      <w:r>
+        <w:rPr>
+          <w:noProof w:val="0"/>
+          <w:lang w:val="nl-NL"/>
+        </w:rPr>
+        <w:t xml:space="preserve">debounce technieken in zodat ik deze niet nog eens zelf moet implementeren. </w:t>
+      </w:r>
+      <w:r>
+        <w:rPr>
+          <w:noProof w:val="0"/>
+          <w:lang w:val="nl-NL"/>
+        </w:rPr>
+        <w:t>Een kant van de button gaat naar ground en de andere naar een pin op de arduino.</w:t>
+      </w:r>
+    </w:p>
+    <w:p>
+      <w:pPr>
+        <w:rPr>
+          <w:noProof w:val="0"/>
+          <w:lang w:val="nl-NL"/>
+        </w:rPr>
+      </w:pPr>
+      <w:r>
+        <w:rPr>
+          <w:noProof w:val="0"/>
+          <w:lang w:val="nl-NL"/>
+        </w:rPr>
         <w:drawing>
           <wp:anchor distT="0" distB="0" distL="114300" distR="114300" simplePos="0" relativeHeight="251663360" behindDoc="0" locked="0" layoutInCell="1" allowOverlap="1" wp14:anchorId="525252F2" wp14:editId="2722F8AF">
             <wp:simplePos x="0" y="0"/>
@@ -915,39 +1252,2149 @@
         </w:drawing>
       </w:r>
       <w:r>
-        <w:t>We beginnen eerst met het definiëren van een ezButton object. Hier zitten dankzij de library een aantal handige functies in die we kunnen aanroepen in ons programma. Hier links een simpel voorbeeld.</w:t>
-      </w:r>
+        <w:rPr>
+          <w:noProof w:val="0"/>
+          <w:lang w:val="nl-NL"/>
+        </w:rPr>
+        <w:t xml:space="preserve">We beginnen eerst met het definiëren van een </w:t>
+      </w:r>
+      <w:r>
+        <w:rPr>
+          <w:noProof w:val="0"/>
+          <w:lang w:val="nl-NL"/>
+        </w:rPr>
+        <w:t>“</w:t>
+      </w:r>
+      <w:r>
+        <w:rPr>
+          <w:noProof w:val="0"/>
+          <w:lang w:val="nl-NL"/>
+        </w:rPr>
+        <w:t>ezButton</w:t>
+      </w:r>
+      <w:r>
+        <w:rPr>
+          <w:noProof w:val="0"/>
+          <w:lang w:val="nl-NL"/>
+        </w:rPr>
+        <w:t>”</w:t>
+      </w:r>
+      <w:r>
+        <w:rPr>
+          <w:noProof w:val="0"/>
+          <w:lang w:val="nl-NL"/>
+        </w:rPr>
+        <w:t xml:space="preserve"> object. Hier zitten dankzij de library een aantal handige functies in die we kunnen aanroepen in ons programma. Hier links een simpel voorbeeld.</w:t>
+      </w:r>
+    </w:p>
+    <w:p>
+      <w:pPr>
+        <w:rPr>
+          <w:noProof w:val="0"/>
+          <w:lang w:val="nl-NL"/>
+        </w:rPr>
+      </w:pPr>
     </w:p>
     <w:p>
       <w:pPr>
         <w:pStyle w:val="Kop2"/>
-      </w:pPr>
-      <w:r>
+        <w:rPr>
+          <w:noProof w:val="0"/>
+          <w:lang w:val="nl-NL"/>
+        </w:rPr>
+      </w:pPr>
+      <w:r>
+        <w:rPr>
+          <w:noProof w:val="0"/>
+          <w:lang w:val="nl-NL"/>
+        </w:rPr>
         <w:t>OLED Display</w:t>
       </w:r>
     </w:p>
     <w:p>
       <w:pPr>
+        <w:pStyle w:val="Kop3"/>
+        <w:rPr>
+          <w:noProof w:val="0"/>
+          <w:lang w:val="nl-NL"/>
+        </w:rPr>
+      </w:pPr>
+      <w:r>
+        <w:rPr>
+          <w:noProof w:val="0"/>
+          <w:lang w:val="nl-NL"/>
+        </w:rPr>
+        <w:t>Omschrijving</w:t>
+      </w:r>
+    </w:p>
+    <w:p>
+      <w:pPr>
+        <w:rPr>
+          <w:noProof w:val="0"/>
+          <w:lang w:val="nl-NL"/>
+        </w:rPr>
+      </w:pPr>
+      <w:r>
+        <w:rPr>
+          <w:noProof w:val="0"/>
+          <w:lang w:val="nl-NL"/>
+        </w:rPr>
+        <w:t xml:space="preserve">De </w:t>
+      </w:r>
+      <w:r>
+        <w:rPr>
+          <w:noProof w:val="0"/>
+          <w:lang w:val="nl-NL"/>
+        </w:rPr>
+        <w:t>OLED-display</w:t>
+      </w:r>
+      <w:r>
+        <w:rPr>
+          <w:noProof w:val="0"/>
+          <w:lang w:val="nl-NL"/>
+        </w:rPr>
+        <w:t xml:space="preserve"> in het project is een tweekleurig display met een resolutie van 128x64 pixels. Het biedt vele voordelen ten op </w:t>
+      </w:r>
+      <w:r>
+        <w:rPr>
+          <w:noProof w:val="0"/>
+          <w:lang w:val="nl-NL"/>
+        </w:rPr>
+        <w:t>zichten</w:t>
+      </w:r>
+      <w:r>
+        <w:rPr>
+          <w:noProof w:val="0"/>
+          <w:lang w:val="nl-NL"/>
+        </w:rPr>
+        <w:t xml:space="preserve"> van een </w:t>
+      </w:r>
+      <w:r>
+        <w:rPr>
+          <w:noProof w:val="0"/>
+          <w:lang w:val="nl-NL"/>
+        </w:rPr>
+        <w:t>lcd-display</w:t>
+      </w:r>
+      <w:r>
+        <w:rPr>
+          <w:noProof w:val="0"/>
+          <w:lang w:val="nl-NL"/>
+        </w:rPr>
+        <w:t>, namelijk: een hoog contrast, een slank ontwerp, brede kijkhoeken en een laag stroomverbruik.</w:t>
+      </w:r>
+    </w:p>
+    <w:p>
+      <w:pPr>
+        <w:pStyle w:val="Kop3"/>
+        <w:rPr>
+          <w:noProof w:val="0"/>
+          <w:lang w:val="nl-NL"/>
+        </w:rPr>
+      </w:pPr>
+      <w:r>
+        <w:rPr>
+          <w:noProof w:val="0"/>
+          <w:lang w:val="nl-NL"/>
+        </w:rPr>
+        <w:drawing>
+          <wp:anchor distT="0" distB="0" distL="114300" distR="114300" simplePos="0" relativeHeight="251664384" behindDoc="1" locked="0" layoutInCell="1" allowOverlap="1" wp14:anchorId="06ADDC86" wp14:editId="44F6326C">
+            <wp:simplePos x="0" y="0"/>
+            <wp:positionH relativeFrom="margin">
+              <wp:align>right</wp:align>
+            </wp:positionH>
+            <wp:positionV relativeFrom="paragraph">
+              <wp:posOffset>5715</wp:posOffset>
+            </wp:positionV>
+            <wp:extent cx="2261870" cy="1695450"/>
+            <wp:effectExtent l="0" t="0" r="5080" b="0"/>
+            <wp:wrapSquare wrapText="bothSides"/>
+            <wp:docPr id="972792039" name="Afbeelding 1" descr="pir"/>
+            <wp:cNvGraphicFramePr>
+              <a:graphicFrameLocks xmlns:a="http://schemas.openxmlformats.org/drawingml/2006/main" noChangeAspect="1"/>
+            </wp:cNvGraphicFramePr>
+            <a:graphic xmlns:a="http://schemas.openxmlformats.org/drawingml/2006/main">
+              <a:graphicData uri="http://schemas.openxmlformats.org/drawingml/2006/picture">
+                <pic:pic xmlns:pic="http://schemas.openxmlformats.org/drawingml/2006/picture">
+                  <pic:nvPicPr>
+                    <pic:cNvPr id="0" name="Picture 1" descr="pir"/>
+                    <pic:cNvPicPr>
+                      <a:picLocks noChangeAspect="1" noChangeArrowheads="1"/>
+                    </pic:cNvPicPr>
+                  </pic:nvPicPr>
+                  <pic:blipFill>
+                    <a:blip r:embed="rId11" cstate="print">
+                      <a:extLst>
+                        <a:ext uri="{28A0092B-C50C-407E-A947-70E740481C1C}">
+                          <a14:useLocalDpi xmlns:a14="http://schemas.microsoft.com/office/drawing/2010/main" val="0"/>
+                        </a:ext>
+                      </a:extLst>
+                    </a:blip>
+                    <a:srcRect/>
+                    <a:stretch>
+                      <a:fillRect/>
+                    </a:stretch>
+                  </pic:blipFill>
+                  <pic:spPr bwMode="auto">
+                    <a:xfrm>
+                      <a:off x="0" y="0"/>
+                      <a:ext cx="2261870" cy="1695450"/>
+                    </a:xfrm>
+                    <a:prstGeom prst="rect">
+                      <a:avLst/>
+                    </a:prstGeom>
+                    <a:noFill/>
+                    <a:ln>
+                      <a:noFill/>
+                    </a:ln>
+                  </pic:spPr>
+                </pic:pic>
+              </a:graphicData>
+            </a:graphic>
+            <wp14:sizeRelH relativeFrom="margin">
+              <wp14:pctWidth>0</wp14:pctWidth>
+            </wp14:sizeRelH>
+            <wp14:sizeRelV relativeFrom="margin">
+              <wp14:pctHeight>0</wp14:pctHeight>
+            </wp14:sizeRelV>
+          </wp:anchor>
+        </w:drawing>
+      </w:r>
+      <w:r>
+        <w:rPr>
+          <w:noProof w:val="0"/>
+          <w:lang w:val="nl-NL"/>
+        </w:rPr>
+        <w:t>Specificaties</w:t>
+      </w:r>
+    </w:p>
+    <w:p>
+      <w:pPr>
+        <w:pStyle w:val="Lijstalinea"/>
+        <w:numPr>
+          <w:ilvl w:val="0"/>
+          <w:numId w:val="5"/>
+        </w:numPr>
+        <w:rPr>
+          <w:noProof w:val="0"/>
+          <w:lang w:val="nl-NL"/>
+        </w:rPr>
+      </w:pPr>
+      <w:r>
+        <w:rPr>
+          <w:noProof w:val="0"/>
+          <w:lang w:val="nl-NL"/>
+        </w:rPr>
+        <w:t xml:space="preserve">Invoer </w:t>
+      </w:r>
+      <w:r>
+        <w:rPr>
+          <w:noProof w:val="0"/>
+          <w:lang w:val="nl-NL"/>
+        </w:rPr>
+        <w:t>spanning</w:t>
+      </w:r>
+      <w:r>
+        <w:rPr>
+          <w:noProof w:val="0"/>
+          <w:lang w:val="nl-NL"/>
+        </w:rPr>
+        <w:t xml:space="preserve">: 3.3V/5V </w:t>
+      </w:r>
+    </w:p>
+    <w:p>
+      <w:pPr>
+        <w:pStyle w:val="Lijstalinea"/>
+        <w:numPr>
+          <w:ilvl w:val="0"/>
+          <w:numId w:val="5"/>
+        </w:numPr>
+        <w:rPr>
+          <w:noProof w:val="0"/>
+          <w:lang w:val="nl-NL"/>
+        </w:rPr>
+      </w:pPr>
+      <w:r>
+        <w:rPr>
+          <w:noProof w:val="0"/>
+          <w:lang w:val="nl-NL"/>
+        </w:rPr>
+        <w:t>Aanpasbaar</w:t>
+      </w:r>
+      <w:r>
+        <w:rPr>
+          <w:noProof w:val="0"/>
+          <w:lang w:val="nl-NL"/>
+        </w:rPr>
+        <w:t xml:space="preserve"> I2C adres</w:t>
+      </w:r>
+    </w:p>
+    <w:p>
+      <w:pPr>
+        <w:pStyle w:val="Lijstalinea"/>
+        <w:numPr>
+          <w:ilvl w:val="0"/>
+          <w:numId w:val="5"/>
+        </w:numPr>
+        <w:rPr>
+          <w:noProof w:val="0"/>
+          <w:lang w:val="nl-NL"/>
+        </w:rPr>
+      </w:pPr>
+      <w:r>
+        <w:rPr>
+          <w:noProof w:val="0"/>
+          <w:lang w:val="nl-NL"/>
+        </w:rPr>
+        <w:t>Laag stroomverbruik</w:t>
+      </w:r>
+    </w:p>
+    <w:p>
+      <w:pPr>
+        <w:pStyle w:val="Lijstalinea"/>
+        <w:numPr>
+          <w:ilvl w:val="0"/>
+          <w:numId w:val="5"/>
+        </w:numPr>
+        <w:rPr>
+          <w:noProof w:val="0"/>
+          <w:lang w:val="nl-NL"/>
+        </w:rPr>
+      </w:pPr>
+      <w:r>
+        <w:rPr>
+          <w:noProof w:val="0"/>
+          <w:lang w:val="nl-NL"/>
+        </w:rPr>
+        <w:t>Geel en blauwe 128×64 pixels</w:t>
+      </w:r>
+    </w:p>
+    <w:p>
+      <w:pPr>
+        <w:pStyle w:val="Lijstalinea"/>
+        <w:numPr>
+          <w:ilvl w:val="0"/>
+          <w:numId w:val="5"/>
+        </w:numPr>
+        <w:rPr>
+          <w:noProof w:val="0"/>
+          <w:lang w:val="nl-NL"/>
+        </w:rPr>
+      </w:pPr>
+      <w:r>
+        <w:rPr>
+          <w:noProof w:val="0"/>
+          <w:lang w:val="nl-NL"/>
+        </w:rPr>
+        <w:t>Hoog contrast, hoge helderheid</w:t>
+      </w:r>
+    </w:p>
+    <w:p>
+      <w:pPr>
+        <w:pStyle w:val="Lijstalinea"/>
+        <w:numPr>
+          <w:ilvl w:val="0"/>
+          <w:numId w:val="5"/>
+        </w:numPr>
+        <w:rPr>
+          <w:noProof w:val="0"/>
+          <w:lang w:val="nl-NL"/>
+        </w:rPr>
+      </w:pPr>
+      <w:r>
+        <w:rPr>
+          <w:noProof w:val="0"/>
+          <w:lang w:val="nl-NL"/>
+        </w:rPr>
+        <w:t>Brede werktemperatuur: -40</w:t>
+      </w:r>
+      <w:r>
+        <w:rPr>
+          <w:rFonts w:ascii="Cambria Math" w:hAnsi="Cambria Math" w:cs="Cambria Math"/>
+          <w:noProof w:val="0"/>
+          <w:lang w:val="nl-NL"/>
+        </w:rPr>
+        <w:t>℃</w:t>
+      </w:r>
+      <w:r>
+        <w:rPr>
+          <w:noProof w:val="0"/>
+          <w:lang w:val="nl-NL"/>
+        </w:rPr>
+        <w:t xml:space="preserve"> ~ +85 </w:t>
+      </w:r>
+      <w:r>
+        <w:rPr>
+          <w:rFonts w:ascii="Cambria Math" w:hAnsi="Cambria Math" w:cs="Cambria Math"/>
+          <w:noProof w:val="0"/>
+          <w:lang w:val="nl-NL"/>
+        </w:rPr>
+        <w:t>℃</w:t>
+      </w:r>
+    </w:p>
+    <w:p>
+      <w:pPr>
+        <w:pStyle w:val="Kop3"/>
+        <w:rPr>
+          <w:noProof w:val="0"/>
+          <w:lang w:val="nl-NL"/>
+        </w:rPr>
+      </w:pPr>
+      <w:r>
+        <w:rPr>
+          <w:noProof w:val="0"/>
+          <w:lang w:val="nl-NL"/>
+        </w:rPr>
+        <w:t>Schakeling</w:t>
+      </w:r>
+    </w:p>
+    <w:p>
+      <w:pPr>
+        <w:rPr>
+          <w:noProof w:val="0"/>
+          <w:lang w:val="nl-NL"/>
+        </w:rPr>
+      </w:pPr>
+      <w:r>
+        <w:rPr>
+          <w:noProof w:val="0"/>
+          <w:lang w:val="nl-NL"/>
+        </w:rPr>
+        <w:drawing>
+          <wp:anchor distT="0" distB="0" distL="114300" distR="114300" simplePos="0" relativeHeight="251669504" behindDoc="1" locked="0" layoutInCell="1" allowOverlap="1" wp14:anchorId="7F8DE3DE" wp14:editId="7F2B5945">
+            <wp:simplePos x="0" y="0"/>
+            <wp:positionH relativeFrom="margin">
+              <wp:align>right</wp:align>
+            </wp:positionH>
+            <wp:positionV relativeFrom="paragraph">
+              <wp:posOffset>894715</wp:posOffset>
+            </wp:positionV>
+            <wp:extent cx="5728970" cy="1975485"/>
+            <wp:effectExtent l="0" t="0" r="5080" b="5715"/>
+            <wp:wrapTight wrapText="bothSides">
+              <wp:wrapPolygon edited="0">
+                <wp:start x="0" y="0"/>
+                <wp:lineTo x="0" y="21454"/>
+                <wp:lineTo x="21547" y="21454"/>
+                <wp:lineTo x="21547" y="0"/>
+                <wp:lineTo x="0" y="0"/>
+              </wp:wrapPolygon>
+            </wp:wrapTight>
+            <wp:docPr id="917634044" name="Afbeelding 1" descr="Afbeelding met tekst, schermopname, Lettertype&#10;&#10;Automatisch gegenereerde beschrijving"/>
+            <wp:cNvGraphicFramePr>
+              <a:graphicFrameLocks xmlns:a="http://schemas.openxmlformats.org/drawingml/2006/main" noChangeAspect="1"/>
+            </wp:cNvGraphicFramePr>
+            <a:graphic xmlns:a="http://schemas.openxmlformats.org/drawingml/2006/main">
+              <a:graphicData uri="http://schemas.openxmlformats.org/drawingml/2006/picture">
+                <pic:pic xmlns:pic="http://schemas.openxmlformats.org/drawingml/2006/picture">
+                  <pic:nvPicPr>
+                    <pic:cNvPr id="917634044" name="Afbeelding 1" descr="Afbeelding met tekst, schermopname, Lettertype&#10;&#10;Automatisch gegenereerde beschrijving"/>
+                    <pic:cNvPicPr/>
+                  </pic:nvPicPr>
+                  <pic:blipFill>
+                    <a:blip r:embed="rId12">
+                      <a:extLst>
+                        <a:ext uri="{28A0092B-C50C-407E-A947-70E740481C1C}">
+                          <a14:useLocalDpi xmlns:a14="http://schemas.microsoft.com/office/drawing/2010/main" val="0"/>
+                        </a:ext>
+                      </a:extLst>
+                    </a:blip>
+                    <a:stretch>
+                      <a:fillRect/>
+                    </a:stretch>
+                  </pic:blipFill>
+                  <pic:spPr>
+                    <a:xfrm>
+                      <a:off x="0" y="0"/>
+                      <a:ext cx="5728970" cy="1975485"/>
+                    </a:xfrm>
+                    <a:prstGeom prst="rect">
+                      <a:avLst/>
+                    </a:prstGeom>
+                  </pic:spPr>
+                </pic:pic>
+              </a:graphicData>
+            </a:graphic>
+            <wp14:sizeRelH relativeFrom="margin">
+              <wp14:pctWidth>0</wp14:pctWidth>
+            </wp14:sizeRelH>
+            <wp14:sizeRelV relativeFrom="margin">
+              <wp14:pctHeight>0</wp14:pctHeight>
+            </wp14:sizeRelV>
+          </wp:anchor>
+        </w:drawing>
+      </w:r>
+      <w:r>
+        <w:rPr>
+          <w:noProof w:val="0"/>
+          <w:lang w:val="nl-NL"/>
+        </w:rPr>
+        <w:t>Het display was een van de lastigste componenten om aan te sluiten.</w:t>
+      </w:r>
+      <w:r>
+        <w:rPr>
+          <w:noProof w:val="0"/>
+          <w:lang w:val="nl-NL"/>
+        </w:rPr>
+        <w:t xml:space="preserve"> </w:t>
+      </w:r>
+      <w:r>
+        <w:rPr>
+          <w:noProof w:val="0"/>
+          <w:lang w:val="nl-NL"/>
+        </w:rPr>
+        <w:t xml:space="preserve">Het display maakt gebruik van I2C om te communiceren met de arduino. Hiervoor sluiten we de </w:t>
+      </w:r>
+      <w:r>
+        <w:rPr>
+          <w:noProof w:val="0"/>
+          <w:lang w:val="nl-NL"/>
+        </w:rPr>
+        <w:t>SDA-pin</w:t>
+      </w:r>
+      <w:r>
+        <w:rPr>
+          <w:noProof w:val="0"/>
+          <w:lang w:val="nl-NL"/>
+        </w:rPr>
+        <w:t xml:space="preserve"> van het display aan op de </w:t>
+      </w:r>
+      <w:r>
+        <w:rPr>
+          <w:noProof w:val="0"/>
+          <w:lang w:val="nl-NL"/>
+        </w:rPr>
+        <w:t>SCL-pin</w:t>
+      </w:r>
+      <w:r>
+        <w:rPr>
+          <w:noProof w:val="0"/>
+          <w:lang w:val="nl-NL"/>
+        </w:rPr>
+        <w:t xml:space="preserve"> van de arduino en de </w:t>
+      </w:r>
+      <w:r>
+        <w:rPr>
+          <w:noProof w:val="0"/>
+          <w:lang w:val="nl-NL"/>
+        </w:rPr>
+        <w:t>SCL-pin</w:t>
+      </w:r>
+      <w:r>
+        <w:rPr>
+          <w:noProof w:val="0"/>
+          <w:lang w:val="nl-NL"/>
+        </w:rPr>
+        <w:t xml:space="preserve"> van de display op de SDA</w:t>
+      </w:r>
+      <w:r>
+        <w:rPr>
+          <w:noProof w:val="0"/>
+          <w:lang w:val="nl-NL"/>
+        </w:rPr>
+        <w:t xml:space="preserve">-pin </w:t>
+      </w:r>
+      <w:r>
+        <w:rPr>
+          <w:noProof w:val="0"/>
+          <w:lang w:val="nl-NL"/>
+        </w:rPr>
+        <w:t xml:space="preserve">van de arduino. </w:t>
+      </w:r>
+      <w:r>
+        <w:rPr>
+          <w:noProof w:val="0"/>
+          <w:lang w:val="nl-NL"/>
+        </w:rPr>
+        <w:br/>
+      </w:r>
+      <w:r>
+        <w:rPr>
+          <w:noProof w:val="0"/>
+          <w:lang w:val="nl-NL"/>
+        </w:rPr>
+        <w:lastRenderedPageBreak/>
+        <w:t xml:space="preserve">Om </w:t>
+      </w:r>
+      <w:r>
+        <w:rPr>
+          <w:noProof w:val="0"/>
+          <w:lang w:val="nl-NL"/>
+        </w:rPr>
+        <w:t xml:space="preserve">hierna </w:t>
+      </w:r>
+      <w:r>
+        <w:rPr>
+          <w:noProof w:val="0"/>
+          <w:lang w:val="nl-NL"/>
+        </w:rPr>
+        <w:t>gebruik te maken van het display</w:t>
+      </w:r>
+      <w:r>
+        <w:rPr>
+          <w:noProof w:val="0"/>
+          <w:lang w:val="nl-NL"/>
+        </w:rPr>
+        <w:t xml:space="preserve">, moeten we eerst een </w:t>
+      </w:r>
+      <w:r>
+        <w:rPr>
+          <w:noProof w:val="0"/>
+          <w:lang w:val="nl-NL"/>
+        </w:rPr>
+        <w:t>“u8g2” object aan</w:t>
+      </w:r>
+      <w:r>
+        <w:rPr>
+          <w:noProof w:val="0"/>
+          <w:lang w:val="nl-NL"/>
+        </w:rPr>
+        <w:t xml:space="preserve">maken </w:t>
+      </w:r>
+      <w:r>
+        <w:rPr>
+          <w:noProof w:val="0"/>
+          <w:lang w:val="nl-NL"/>
+        </w:rPr>
+        <w:t>door gebruik te maken van de “u8g2lib” library</w:t>
+      </w:r>
+      <w:r>
+        <w:rPr>
+          <w:noProof w:val="0"/>
+          <w:lang w:val="nl-NL"/>
+        </w:rPr>
+        <w:t>.</w:t>
+      </w:r>
+      <w:r>
+        <w:rPr>
+          <w:noProof w:val="0"/>
+          <w:lang w:val="nl-NL"/>
+        </w:rPr>
+        <w:t xml:space="preserve"> Vervolgens kunnen we hier een aantal functies op aanroepe</w:t>
+      </w:r>
+      <w:r>
+        <w:rPr>
+          <w:noProof w:val="0"/>
+          <w:lang w:val="nl-NL"/>
+        </w:rPr>
+        <w:t xml:space="preserve">n nadat we het display </w:t>
+      </w:r>
+      <w:r>
+        <w:rPr>
+          <w:noProof w:val="0"/>
+          <w:lang w:val="nl-NL"/>
+        </w:rPr>
+        <w:t>geïnitialiseerd</w:t>
+      </w:r>
+      <w:r>
+        <w:rPr>
+          <w:noProof w:val="0"/>
+          <w:lang w:val="nl-NL"/>
+        </w:rPr>
+        <w:t xml:space="preserve"> </w:t>
+      </w:r>
+      <w:r>
+        <w:rPr>
+          <w:noProof w:val="0"/>
+          <w:lang w:val="nl-NL"/>
+        </w:rPr>
+        <w:t>hebben met “begin()” en een font hebben gegeven met “setfont()”.</w:t>
+      </w:r>
+    </w:p>
+    <w:p>
+      <w:pPr>
+        <w:rPr>
+          <w:noProof w:val="0"/>
+          <w:lang w:val="nl-NL"/>
+        </w:rPr>
+      </w:pPr>
+    </w:p>
+    <w:p>
+      <w:pPr>
         <w:pStyle w:val="Kop2"/>
-      </w:pPr>
-      <w:r>
+        <w:rPr>
+          <w:noProof w:val="0"/>
+          <w:lang w:val="nl-NL"/>
+        </w:rPr>
+      </w:pPr>
+      <w:r>
+        <w:rPr>
+          <w:noProof w:val="0"/>
+          <w:lang w:val="nl-NL"/>
+        </w:rPr>
         <w:t>Servo Motor</w:t>
       </w:r>
     </w:p>
     <w:p>
       <w:pPr>
+        <w:pStyle w:val="Kop3"/>
+        <w:rPr>
+          <w:noProof w:val="0"/>
+          <w:lang w:val="nl-NL"/>
+        </w:rPr>
+      </w:pPr>
+      <w:r>
+        <w:rPr>
+          <w:noProof w:val="0"/>
+          <w:lang w:val="nl-NL"/>
+        </w:rPr>
+        <w:t>Omschrijving</w:t>
+      </w:r>
+    </w:p>
+    <w:p>
+      <w:pPr>
+        <w:rPr>
+          <w:noProof w:val="0"/>
+          <w:lang w:val="nl-NL"/>
+        </w:rPr>
+      </w:pPr>
+      <w:r>
+        <w:rPr>
+          <w:noProof w:val="0"/>
+          <w:lang w:val="nl-NL"/>
+        </w:rPr>
+        <w:t xml:space="preserve">Een servo motor is een soort elektrische motor die wordt gebruikt voor het regelen van de positie van een draaiarm met hoge precisie. </w:t>
+      </w:r>
+      <w:r>
+        <w:rPr>
+          <w:noProof w:val="0"/>
+          <w:lang w:val="nl-NL"/>
+        </w:rPr>
+        <w:t>Deze maakt gebruik van een PWM-</w:t>
+      </w:r>
+      <w:r>
+        <w:rPr>
+          <w:noProof w:val="0"/>
+          <w:lang w:val="nl-NL"/>
+        </w:rPr>
+        <w:t>signaal</w:t>
+      </w:r>
+      <w:r>
+        <w:rPr>
+          <w:noProof w:val="0"/>
+          <w:lang w:val="nl-NL"/>
+        </w:rPr>
+        <w:t xml:space="preserve"> (Pulse Width Modulation) om de Servo te sturen</w:t>
+      </w:r>
+      <w:r>
+        <w:rPr>
+          <w:noProof w:val="0"/>
+          <w:lang w:val="nl-NL"/>
+        </w:rPr>
+        <w:t>, we connecteren dus de data pin van de servo met een van de PWM pinnen op de arduino</w:t>
+      </w:r>
+      <w:r>
+        <w:rPr>
+          <w:noProof w:val="0"/>
+          <w:lang w:val="nl-NL"/>
+        </w:rPr>
+        <w:t>.</w:t>
+      </w:r>
+      <w:r>
+        <w:rPr>
+          <w:noProof w:val="0"/>
+          <w:lang w:val="nl-NL"/>
+        </w:rPr>
+        <w:t xml:space="preserve"> </w:t>
+      </w:r>
+    </w:p>
+    <w:p>
+      <w:pPr>
+        <w:rPr>
+          <w:noProof w:val="0"/>
+          <w:lang w:val="nl-NL"/>
+        </w:rPr>
+      </w:pPr>
+      <w:r>
+        <w:rPr>
+          <w:noProof w:val="0"/>
+          <w:lang w:val="nl-NL"/>
+        </w:rPr>
+        <w:t>Het kan draaiende of lineaire bewegingen produceren en wordt vaak gebruikt in toepassingen waar nauwkeurige positionering en controle van de rotatiehoek belangrijk zijn.</w:t>
+      </w:r>
+    </w:p>
+    <w:p>
+      <w:pPr>
+        <w:rPr>
+          <w:noProof w:val="0"/>
+          <w:lang w:val="nl-NL"/>
+        </w:rPr>
+      </w:pPr>
+    </w:p>
+    <w:p>
+      <w:pPr>
+        <w:rPr>
+          <w:noProof w:val="0"/>
+          <w:lang w:val="nl-NL"/>
+        </w:rPr>
+      </w:pPr>
+      <w:r>
+        <w:rPr>
+          <w:noProof w:val="0"/>
+          <w:lang w:val="nl-NL"/>
+        </w:rPr>
+        <w:drawing>
+          <wp:anchor distT="0" distB="0" distL="114300" distR="114300" simplePos="0" relativeHeight="251665408" behindDoc="0" locked="0" layoutInCell="1" allowOverlap="1" wp14:anchorId="32162A52" wp14:editId="48CF80DD">
+            <wp:simplePos x="0" y="0"/>
+            <wp:positionH relativeFrom="margin">
+              <wp:align>right</wp:align>
+            </wp:positionH>
+            <wp:positionV relativeFrom="paragraph">
+              <wp:posOffset>13335</wp:posOffset>
+            </wp:positionV>
+            <wp:extent cx="2995295" cy="1997075"/>
+            <wp:effectExtent l="0" t="0" r="0" b="3175"/>
+            <wp:wrapSquare wrapText="bothSides"/>
+            <wp:docPr id="1437154190" name="Afbeelding 2" descr="9g 180° Micro Servo (1.6kg) "/>
+            <wp:cNvGraphicFramePr>
+              <a:graphicFrameLocks xmlns:a="http://schemas.openxmlformats.org/drawingml/2006/main" noChangeAspect="1"/>
+            </wp:cNvGraphicFramePr>
+            <a:graphic xmlns:a="http://schemas.openxmlformats.org/drawingml/2006/main">
+              <a:graphicData uri="http://schemas.openxmlformats.org/drawingml/2006/picture">
+                <pic:pic xmlns:pic="http://schemas.openxmlformats.org/drawingml/2006/picture">
+                  <pic:nvPicPr>
+                    <pic:cNvPr id="0" name="Picture 3" descr="9g 180° Micro Servo (1.6kg) "/>
+                    <pic:cNvPicPr>
+                      <a:picLocks noChangeAspect="1" noChangeArrowheads="1"/>
+                    </pic:cNvPicPr>
+                  </pic:nvPicPr>
+                  <pic:blipFill>
+                    <a:blip r:embed="rId13" cstate="print">
+                      <a:extLst>
+                        <a:ext uri="{28A0092B-C50C-407E-A947-70E740481C1C}">
+                          <a14:useLocalDpi xmlns:a14="http://schemas.microsoft.com/office/drawing/2010/main" val="0"/>
+                        </a:ext>
+                      </a:extLst>
+                    </a:blip>
+                    <a:srcRect/>
+                    <a:stretch>
+                      <a:fillRect/>
+                    </a:stretch>
+                  </pic:blipFill>
+                  <pic:spPr bwMode="auto">
+                    <a:xfrm>
+                      <a:off x="0" y="0"/>
+                      <a:ext cx="2995295" cy="1997075"/>
+                    </a:xfrm>
+                    <a:prstGeom prst="rect">
+                      <a:avLst/>
+                    </a:prstGeom>
+                    <a:noFill/>
+                    <a:ln>
+                      <a:noFill/>
+                    </a:ln>
+                  </pic:spPr>
+                </pic:pic>
+              </a:graphicData>
+            </a:graphic>
+            <wp14:sizeRelH relativeFrom="margin">
+              <wp14:pctWidth>0</wp14:pctWidth>
+            </wp14:sizeRelH>
+            <wp14:sizeRelV relativeFrom="margin">
+              <wp14:pctHeight>0</wp14:pctHeight>
+            </wp14:sizeRelV>
+          </wp:anchor>
+        </w:drawing>
+      </w:r>
+    </w:p>
+    <w:p>
+      <w:pPr>
+        <w:pStyle w:val="Kop3"/>
+        <w:rPr>
+          <w:noProof w:val="0"/>
+          <w:lang w:val="nl-NL"/>
+        </w:rPr>
+      </w:pPr>
+      <w:r>
+        <w:rPr>
+          <w:noProof w:val="0"/>
+          <w:lang w:val="nl-NL"/>
+        </w:rPr>
+        <w:t>Specificaties</w:t>
+      </w:r>
+    </w:p>
+    <w:p>
+      <w:pPr>
+        <w:pStyle w:val="Lijstalinea"/>
+        <w:numPr>
+          <w:ilvl w:val="0"/>
+          <w:numId w:val="6"/>
+        </w:numPr>
+        <w:rPr>
+          <w:noProof w:val="0"/>
+          <w:lang w:val="nl-NL"/>
+        </w:rPr>
+      </w:pPr>
+      <w:r>
+        <w:rPr>
+          <w:noProof w:val="0"/>
+          <w:lang w:val="nl-NL"/>
+        </w:rPr>
+        <w:t xml:space="preserve">Invoer spanning: 4.8V-6V </w:t>
+      </w:r>
+    </w:p>
+    <w:p>
+      <w:pPr>
+        <w:pStyle w:val="Lijstalinea"/>
+        <w:numPr>
+          <w:ilvl w:val="0"/>
+          <w:numId w:val="6"/>
+        </w:numPr>
+        <w:rPr>
+          <w:noProof w:val="0"/>
+          <w:lang w:val="nl-NL"/>
+        </w:rPr>
+      </w:pPr>
+      <w:r>
+        <w:rPr>
+          <w:noProof w:val="0"/>
+          <w:lang w:val="nl-NL"/>
+        </w:rPr>
+        <w:t xml:space="preserve">Invoer </w:t>
+      </w:r>
+      <w:r>
+        <w:rPr>
+          <w:noProof w:val="0"/>
+          <w:lang w:val="nl-NL"/>
+        </w:rPr>
+        <w:t>stroom: &lt;</w:t>
+      </w:r>
+      <w:r>
+        <w:rPr>
+          <w:noProof w:val="0"/>
+          <w:lang w:val="nl-NL"/>
+        </w:rPr>
+        <w:t xml:space="preserve"> 500mA</w:t>
+      </w:r>
+    </w:p>
+    <w:p>
+      <w:pPr>
+        <w:pStyle w:val="Lijstalinea"/>
+        <w:numPr>
+          <w:ilvl w:val="0"/>
+          <w:numId w:val="6"/>
+        </w:numPr>
+        <w:rPr>
+          <w:noProof w:val="0"/>
+          <w:lang w:val="nl-NL"/>
+        </w:rPr>
+      </w:pPr>
+      <w:r>
+        <w:rPr>
+          <w:noProof w:val="0"/>
+          <w:lang w:val="nl-NL"/>
+        </w:rPr>
+        <w:t>T</w:t>
+      </w:r>
+      <w:r>
+        <w:rPr>
+          <w:noProof w:val="0"/>
+          <w:lang w:val="nl-NL"/>
+        </w:rPr>
+        <w:t xml:space="preserve">orque: 1.6 </w:t>
+      </w:r>
+      <w:r>
+        <w:rPr>
+          <w:noProof w:val="0"/>
+          <w:lang w:val="nl-NL"/>
+        </w:rPr>
+        <w:t>kg/</w:t>
+      </w:r>
+      <w:r>
+        <w:rPr>
+          <w:noProof w:val="0"/>
+          <w:lang w:val="nl-NL"/>
+        </w:rPr>
+        <w:t xml:space="preserve">cm </w:t>
+      </w:r>
+    </w:p>
+    <w:p>
+      <w:pPr>
+        <w:pStyle w:val="Lijstalinea"/>
+        <w:numPr>
+          <w:ilvl w:val="0"/>
+          <w:numId w:val="6"/>
+        </w:numPr>
+        <w:rPr>
+          <w:noProof w:val="0"/>
+          <w:lang w:val="nl-NL"/>
+        </w:rPr>
+      </w:pPr>
+      <w:r>
+        <w:rPr>
+          <w:noProof w:val="0"/>
+          <w:lang w:val="nl-NL"/>
+        </w:rPr>
+        <w:t>Werk temperatuur</w:t>
+      </w:r>
+      <w:r>
+        <w:rPr>
+          <w:noProof w:val="0"/>
+          <w:lang w:val="nl-NL"/>
+        </w:rPr>
+        <w:t>: -30</w:t>
+      </w:r>
+      <w:r>
+        <w:rPr>
+          <w:rFonts w:ascii="Cambria Math" w:hAnsi="Cambria Math" w:cs="Cambria Math"/>
+          <w:noProof w:val="0"/>
+          <w:lang w:val="nl-NL"/>
+        </w:rPr>
+        <w:t xml:space="preserve">℃ </w:t>
+      </w:r>
+      <w:r>
+        <w:rPr>
+          <w:noProof w:val="0"/>
+          <w:lang w:val="nl-NL"/>
+        </w:rPr>
+        <w:t>~ +60</w:t>
+      </w:r>
+      <w:r>
+        <w:rPr>
+          <w:rFonts w:ascii="Cambria Math" w:hAnsi="Cambria Math" w:cs="Cambria Math"/>
+          <w:noProof w:val="0"/>
+          <w:lang w:val="nl-NL"/>
+        </w:rPr>
+        <w:t>℃</w:t>
+      </w:r>
+    </w:p>
+    <w:p>
+      <w:pPr>
+        <w:pStyle w:val="Lijstalinea"/>
+        <w:numPr>
+          <w:ilvl w:val="0"/>
+          <w:numId w:val="6"/>
+        </w:numPr>
+        <w:rPr>
+          <w:noProof w:val="0"/>
+          <w:lang w:val="nl-NL"/>
+        </w:rPr>
+      </w:pPr>
+      <w:r>
+        <w:rPr>
+          <w:noProof w:val="0"/>
+          <w:lang w:val="nl-NL"/>
+        </w:rPr>
+        <w:t>Gewicht</w:t>
+      </w:r>
+      <w:r>
+        <w:rPr>
+          <w:noProof w:val="0"/>
+          <w:lang w:val="nl-NL"/>
+        </w:rPr>
+        <w:t>: 9 gram</w:t>
+      </w:r>
+    </w:p>
+    <w:p>
+      <w:pPr>
+        <w:rPr>
+          <w:noProof w:val="0"/>
+          <w:lang w:val="nl-NL"/>
+        </w:rPr>
+      </w:pPr>
+    </w:p>
+    <w:p>
+      <w:pPr>
+        <w:pStyle w:val="Kop3"/>
+        <w:rPr>
+          <w:noProof w:val="0"/>
+          <w:lang w:val="nl-NL"/>
+        </w:rPr>
+      </w:pPr>
+      <w:r>
+        <w:rPr>
+          <w:noProof w:val="0"/>
+          <w:lang w:val="nl-NL"/>
+        </w:rPr>
+        <w:t>Schakeling</w:t>
+      </w:r>
+    </w:p>
+    <w:p>
+      <w:pPr>
+        <w:rPr>
+          <w:noProof w:val="0"/>
+          <w:lang w:val="nl-NL"/>
+        </w:rPr>
+      </w:pPr>
+      <w:r>
+        <w:rPr>
+          <w:noProof w:val="0"/>
+          <w:lang w:val="nl-NL"/>
+        </w:rPr>
+        <w:drawing>
+          <wp:anchor distT="0" distB="0" distL="114300" distR="114300" simplePos="0" relativeHeight="251666432" behindDoc="0" locked="0" layoutInCell="1" allowOverlap="1" wp14:anchorId="33BE299C" wp14:editId="07F8D295">
+            <wp:simplePos x="0" y="0"/>
+            <wp:positionH relativeFrom="margin">
+              <wp:align>right</wp:align>
+            </wp:positionH>
+            <wp:positionV relativeFrom="paragraph">
+              <wp:posOffset>400685</wp:posOffset>
+            </wp:positionV>
+            <wp:extent cx="4247515" cy="2437130"/>
+            <wp:effectExtent l="0" t="0" r="635" b="1270"/>
+            <wp:wrapSquare wrapText="bothSides"/>
+            <wp:docPr id="1610564300" name="Afbeelding 1" descr="Afbeelding met tekst, schermopname, Lettertype&#10;&#10;Automatisch gegenereerde beschrijving"/>
+            <wp:cNvGraphicFramePr>
+              <a:graphicFrameLocks xmlns:a="http://schemas.openxmlformats.org/drawingml/2006/main" noChangeAspect="1"/>
+            </wp:cNvGraphicFramePr>
+            <a:graphic xmlns:a="http://schemas.openxmlformats.org/drawingml/2006/main">
+              <a:graphicData uri="http://schemas.openxmlformats.org/drawingml/2006/picture">
+                <pic:pic xmlns:pic="http://schemas.openxmlformats.org/drawingml/2006/picture">
+                  <pic:nvPicPr>
+                    <pic:cNvPr id="1610564300" name="Afbeelding 1" descr="Afbeelding met tekst, schermopname, Lettertype&#10;&#10;Automatisch gegenereerde beschrijving"/>
+                    <pic:cNvPicPr/>
+                  </pic:nvPicPr>
+                  <pic:blipFill>
+                    <a:blip r:embed="rId14">
+                      <a:extLst>
+                        <a:ext uri="{28A0092B-C50C-407E-A947-70E740481C1C}">
+                          <a14:useLocalDpi xmlns:a14="http://schemas.microsoft.com/office/drawing/2010/main" val="0"/>
+                        </a:ext>
+                      </a:extLst>
+                    </a:blip>
+                    <a:stretch>
+                      <a:fillRect/>
+                    </a:stretch>
+                  </pic:blipFill>
+                  <pic:spPr>
+                    <a:xfrm>
+                      <a:off x="0" y="0"/>
+                      <a:ext cx="4247515" cy="2437130"/>
+                    </a:xfrm>
+                    <a:prstGeom prst="rect">
+                      <a:avLst/>
+                    </a:prstGeom>
+                  </pic:spPr>
+                </pic:pic>
+              </a:graphicData>
+            </a:graphic>
+            <wp14:sizeRelH relativeFrom="margin">
+              <wp14:pctWidth>0</wp14:pctWidth>
+            </wp14:sizeRelH>
+            <wp14:sizeRelV relativeFrom="margin">
+              <wp14:pctHeight>0</wp14:pctHeight>
+            </wp14:sizeRelV>
+          </wp:anchor>
+        </w:drawing>
+      </w:r>
+      <w:r>
+        <w:rPr>
+          <w:noProof w:val="0"/>
+          <w:lang w:val="nl-NL"/>
+        </w:rPr>
+        <w:t xml:space="preserve">We maken bij de servo </w:t>
+      </w:r>
+      <w:r>
+        <w:rPr>
+          <w:noProof w:val="0"/>
+          <w:lang w:val="nl-NL"/>
+        </w:rPr>
+        <w:t>nogmaals</w:t>
+      </w:r>
+      <w:r>
+        <w:rPr>
+          <w:noProof w:val="0"/>
+          <w:lang w:val="nl-NL"/>
+        </w:rPr>
+        <w:t xml:space="preserve"> gebruik van een library en een object waar we functies op aan kunnen roepen. In dit geval de “Servo” library en object. Na het aanmaken van het object koppelen we deze aan de pin waar de servo op geconnecteerd is. </w:t>
+      </w:r>
+      <w:r>
+        <w:rPr>
+          <w:noProof w:val="0"/>
+          <w:lang w:val="nl-NL"/>
+        </w:rPr>
+        <w:t>Vanaf dan kunnen we</w:t>
+      </w:r>
+      <w:r>
+        <w:rPr>
+          <w:noProof w:val="0"/>
+          <w:lang w:val="nl-NL"/>
+        </w:rPr>
+        <w:t xml:space="preserve"> simpelweg</w:t>
+      </w:r>
+      <w:r>
+        <w:rPr>
+          <w:noProof w:val="0"/>
+          <w:lang w:val="nl-NL"/>
+        </w:rPr>
+        <w:t xml:space="preserve"> een hoek schrijven naar de servo.</w:t>
+      </w:r>
+    </w:p>
+    <w:p>
+      <w:pPr>
+        <w:rPr>
+          <w:noProof w:val="0"/>
+          <w:lang w:val="nl-NL"/>
+        </w:rPr>
+      </w:pPr>
+    </w:p>
+    <w:p>
+      <w:pPr>
+        <w:rPr>
+          <w:noProof w:val="0"/>
+          <w:lang w:val="nl-NL"/>
+        </w:rPr>
+      </w:pPr>
+    </w:p>
+    <w:p>
+      <w:pPr>
+        <w:rPr>
+          <w:noProof w:val="0"/>
+          <w:lang w:val="nl-NL"/>
+        </w:rPr>
+      </w:pPr>
+    </w:p>
+    <w:p>
+      <w:pPr>
+        <w:rPr>
+          <w:noProof w:val="0"/>
+          <w:lang w:val="nl-NL"/>
+        </w:rPr>
+      </w:pPr>
+    </w:p>
+    <w:p>
+      <w:pPr>
         <w:pStyle w:val="Kop2"/>
-      </w:pPr>
-      <w:r>
+        <w:rPr>
+          <w:noProof w:val="0"/>
+          <w:lang w:val="nl-NL"/>
+        </w:rPr>
+      </w:pPr>
+      <w:r>
+        <w:rPr>
+          <w:noProof w:val="0"/>
+          <w:lang w:val="nl-NL"/>
+        </w:rPr>
+        <w:lastRenderedPageBreak/>
         <w:t>Buzzer</w:t>
       </w:r>
     </w:p>
     <w:p>
       <w:pPr>
+        <w:pStyle w:val="Kop3"/>
+        <w:rPr>
+          <w:noProof w:val="0"/>
+          <w:lang w:val="nl-NL"/>
+        </w:rPr>
+      </w:pPr>
+      <w:r>
+        <w:rPr>
+          <w:noProof w:val="0"/>
+          <w:lang w:val="nl-NL"/>
+        </w:rPr>
+        <w:t>Omschrijving</w:t>
+      </w:r>
+    </w:p>
+    <w:p>
+      <w:pPr>
+        <w:rPr>
+          <w:noProof w:val="0"/>
+          <w:lang w:val="nl-NL"/>
+        </w:rPr>
+      </w:pPr>
+      <w:r>
+        <w:rPr>
+          <w:noProof w:val="0"/>
+          <w:lang w:val="nl-NL"/>
+        </w:rPr>
+        <w:drawing>
+          <wp:anchor distT="0" distB="0" distL="114300" distR="114300" simplePos="0" relativeHeight="251667456" behindDoc="1" locked="0" layoutInCell="1" allowOverlap="1" wp14:anchorId="278EAA10" wp14:editId="1C161638">
+            <wp:simplePos x="0" y="0"/>
+            <wp:positionH relativeFrom="margin">
+              <wp:align>right</wp:align>
+            </wp:positionH>
+            <wp:positionV relativeFrom="paragraph">
+              <wp:posOffset>10795</wp:posOffset>
+            </wp:positionV>
+            <wp:extent cx="1304925" cy="1304925"/>
+            <wp:effectExtent l="0" t="0" r="9525" b="9525"/>
+            <wp:wrapSquare wrapText="bothSides"/>
+            <wp:docPr id="542933941" name="Afbeelding 3" descr="TRU COMPONENTS TC-9202060 Piëzo-signaal Geluidsontwikkeling: 85 dB  Spanning: 5 V Continu 1 stuk(s) "/>
+            <wp:cNvGraphicFramePr>
+              <a:graphicFrameLocks xmlns:a="http://schemas.openxmlformats.org/drawingml/2006/main" noChangeAspect="1"/>
+            </wp:cNvGraphicFramePr>
+            <a:graphic xmlns:a="http://schemas.openxmlformats.org/drawingml/2006/main">
+              <a:graphicData uri="http://schemas.openxmlformats.org/drawingml/2006/picture">
+                <pic:pic xmlns:pic="http://schemas.openxmlformats.org/drawingml/2006/picture">
+                  <pic:nvPicPr>
+                    <pic:cNvPr id="0" name="Picture 5" descr="TRU COMPONENTS TC-9202060 Piëzo-signaal Geluidsontwikkeling: 85 dB  Spanning: 5 V Continu 1 stuk(s) "/>
+                    <pic:cNvPicPr>
+                      <a:picLocks noChangeAspect="1" noChangeArrowheads="1"/>
+                    </pic:cNvPicPr>
+                  </pic:nvPicPr>
+                  <pic:blipFill>
+                    <a:blip r:embed="rId15" cstate="print">
+                      <a:extLst>
+                        <a:ext uri="{28A0092B-C50C-407E-A947-70E740481C1C}">
+                          <a14:useLocalDpi xmlns:a14="http://schemas.microsoft.com/office/drawing/2010/main" val="0"/>
+                        </a:ext>
+                      </a:extLst>
+                    </a:blip>
+                    <a:srcRect/>
+                    <a:stretch>
+                      <a:fillRect/>
+                    </a:stretch>
+                  </pic:blipFill>
+                  <pic:spPr bwMode="auto">
+                    <a:xfrm>
+                      <a:off x="0" y="0"/>
+                      <a:ext cx="1304925" cy="1304925"/>
+                    </a:xfrm>
+                    <a:prstGeom prst="rect">
+                      <a:avLst/>
+                    </a:prstGeom>
+                    <a:noFill/>
+                    <a:ln>
+                      <a:noFill/>
+                    </a:ln>
+                  </pic:spPr>
+                </pic:pic>
+              </a:graphicData>
+            </a:graphic>
+          </wp:anchor>
+        </w:drawing>
+      </w:r>
+      <w:r>
+        <w:rPr>
+          <w:noProof w:val="0"/>
+          <w:lang w:val="nl-NL"/>
+        </w:rPr>
+        <w:t>Een pi</w:t>
+      </w:r>
+      <w:r>
+        <w:rPr>
+          <w:noProof w:val="0"/>
+          <w:lang w:val="nl-NL"/>
+        </w:rPr>
+        <w:t>ë</w:t>
+      </w:r>
+      <w:r>
+        <w:rPr>
+          <w:noProof w:val="0"/>
+          <w:lang w:val="nl-NL"/>
+        </w:rPr>
+        <w:t xml:space="preserve">zo buzzer is een elektronisch apparaat dat geluid produceert door het aansturen van een piëzo-elektrisch element. Wanneer elektrische spanning wordt aangelegd, veroorzaakt dit een mechanische vervorming in het keramische materiaal. Door de trillingen van het piëzo-element wordt geluid gegenereerd. De frequentie en de spanning van de aangelegde stroom bepalen de toonhoogte en het volume van het geproduceerde geluid. </w:t>
+      </w:r>
+    </w:p>
+    <w:p>
+      <w:pPr>
+        <w:pStyle w:val="Kop3"/>
+        <w:rPr>
+          <w:noProof w:val="0"/>
+          <w:lang w:val="nl-NL"/>
+        </w:rPr>
+      </w:pPr>
+      <w:r>
+        <w:rPr>
+          <w:noProof w:val="0"/>
+          <w:lang w:val="nl-NL"/>
+        </w:rPr>
+        <w:t>Specificaties</w:t>
+      </w:r>
+    </w:p>
+    <w:p>
+      <w:pPr>
+        <w:pStyle w:val="Lijstalinea"/>
+        <w:numPr>
+          <w:ilvl w:val="0"/>
+          <w:numId w:val="7"/>
+        </w:numPr>
+        <w:rPr>
+          <w:noProof w:val="0"/>
+          <w:lang w:val="nl-NL"/>
+        </w:rPr>
+      </w:pPr>
+      <w:r>
+        <w:rPr>
+          <w:noProof w:val="0"/>
+          <w:lang w:val="nl-NL"/>
+        </w:rPr>
+        <w:t>Invoer spanning: 5V</w:t>
+      </w:r>
+    </w:p>
+    <w:p>
+      <w:pPr>
+        <w:pStyle w:val="Lijstalinea"/>
+        <w:numPr>
+          <w:ilvl w:val="0"/>
+          <w:numId w:val="7"/>
+        </w:numPr>
+        <w:rPr>
+          <w:noProof w:val="0"/>
+          <w:lang w:val="nl-NL"/>
+        </w:rPr>
+      </w:pPr>
+      <w:r>
+        <w:rPr>
+          <w:noProof w:val="0"/>
+          <w:lang w:val="nl-NL"/>
+        </w:rPr>
+        <w:t>Impedantie</w:t>
+      </w:r>
+      <w:r>
+        <w:rPr>
+          <w:noProof w:val="0"/>
+          <w:lang w:val="nl-NL"/>
+        </w:rPr>
+        <w:t>: 80 Ω</w:t>
+      </w:r>
+    </w:p>
+    <w:p>
+      <w:pPr>
+        <w:pStyle w:val="Lijstalinea"/>
+        <w:numPr>
+          <w:ilvl w:val="0"/>
+          <w:numId w:val="7"/>
+        </w:numPr>
+        <w:rPr>
+          <w:noProof w:val="0"/>
+          <w:lang w:val="nl-NL"/>
+        </w:rPr>
+      </w:pPr>
+      <w:r>
+        <w:rPr>
+          <w:noProof w:val="0"/>
+          <w:lang w:val="nl-NL"/>
+        </w:rPr>
+        <w:t>Geluidsontwikkeling: 85 dB</w:t>
+      </w:r>
+    </w:p>
+    <w:p>
+      <w:pPr>
+        <w:pStyle w:val="Lijstalinea"/>
+        <w:numPr>
+          <w:ilvl w:val="0"/>
+          <w:numId w:val="7"/>
+        </w:numPr>
+        <w:rPr>
+          <w:noProof w:val="0"/>
+          <w:lang w:val="nl-NL"/>
+        </w:rPr>
+      </w:pPr>
+      <w:r>
+        <w:rPr>
+          <w:noProof w:val="0"/>
+          <w:lang w:val="nl-NL"/>
+        </w:rPr>
+        <w:t>Resonantiefrequentie: 2400 Hz</w:t>
+      </w:r>
+    </w:p>
+    <w:p>
+      <w:pPr>
+        <w:pStyle w:val="Kop3"/>
+        <w:rPr>
+          <w:noProof w:val="0"/>
+          <w:lang w:val="nl-NL"/>
+        </w:rPr>
+      </w:pPr>
+      <w:r>
+        <w:rPr>
+          <w:noProof w:val="0"/>
+          <w:lang w:val="nl-NL"/>
+        </w:rPr>
+        <w:t>Schakeling</w:t>
+      </w:r>
+    </w:p>
+    <w:p>
+      <w:pPr>
+        <w:rPr>
+          <w:noProof w:val="0"/>
+          <w:lang w:val="nl-NL"/>
+        </w:rPr>
+      </w:pPr>
+      <w:r>
+        <w:rPr>
+          <w:noProof w:val="0"/>
+          <w:lang w:val="nl-NL"/>
+        </w:rPr>
+        <w:drawing>
+          <wp:anchor distT="0" distB="0" distL="114300" distR="114300" simplePos="0" relativeHeight="251668480" behindDoc="0" locked="0" layoutInCell="1" allowOverlap="1" wp14:anchorId="28B1BD06" wp14:editId="62F4DAA4">
+            <wp:simplePos x="0" y="0"/>
+            <wp:positionH relativeFrom="column">
+              <wp:posOffset>0</wp:posOffset>
+            </wp:positionH>
+            <wp:positionV relativeFrom="paragraph">
+              <wp:posOffset>4445</wp:posOffset>
+            </wp:positionV>
+            <wp:extent cx="1952898" cy="2229161"/>
+            <wp:effectExtent l="0" t="0" r="9525" b="0"/>
+            <wp:wrapSquare wrapText="bothSides"/>
+            <wp:docPr id="747864825" name="Afbeelding 1" descr="Afbeelding met tekst, schermopname, Lettertype, ontwerp&#10;&#10;Automatisch gegenereerde beschrijving"/>
+            <wp:cNvGraphicFramePr>
+              <a:graphicFrameLocks xmlns:a="http://schemas.openxmlformats.org/drawingml/2006/main" noChangeAspect="1"/>
+            </wp:cNvGraphicFramePr>
+            <a:graphic xmlns:a="http://schemas.openxmlformats.org/drawingml/2006/main">
+              <a:graphicData uri="http://schemas.openxmlformats.org/drawingml/2006/picture">
+                <pic:pic xmlns:pic="http://schemas.openxmlformats.org/drawingml/2006/picture">
+                  <pic:nvPicPr>
+                    <pic:cNvPr id="747864825" name="Afbeelding 1" descr="Afbeelding met tekst, schermopname, Lettertype, ontwerp&#10;&#10;Automatisch gegenereerde beschrijving"/>
+                    <pic:cNvPicPr/>
+                  </pic:nvPicPr>
+                  <pic:blipFill>
+                    <a:blip r:embed="rId16">
+                      <a:extLst>
+                        <a:ext uri="{28A0092B-C50C-407E-A947-70E740481C1C}">
+                          <a14:useLocalDpi xmlns:a14="http://schemas.microsoft.com/office/drawing/2010/main" val="0"/>
+                        </a:ext>
+                      </a:extLst>
+                    </a:blip>
+                    <a:stretch>
+                      <a:fillRect/>
+                    </a:stretch>
+                  </pic:blipFill>
+                  <pic:spPr>
+                    <a:xfrm>
+                      <a:off x="0" y="0"/>
+                      <a:ext cx="1952898" cy="2229161"/>
+                    </a:xfrm>
+                    <a:prstGeom prst="rect">
+                      <a:avLst/>
+                    </a:prstGeom>
+                  </pic:spPr>
+                </pic:pic>
+              </a:graphicData>
+            </a:graphic>
+          </wp:anchor>
+        </w:drawing>
+      </w:r>
+      <w:r>
+        <w:rPr>
+          <w:noProof w:val="0"/>
+          <w:lang w:val="nl-NL"/>
+        </w:rPr>
+        <w:t xml:space="preserve">Om de buzzer in ons project te implementeren verbinden we eerst de negatieve kant van de buzzer met de ground van de arduino. </w:t>
+      </w:r>
+      <w:r>
+        <w:rPr>
+          <w:noProof w:val="0"/>
+          <w:lang w:val="nl-NL"/>
+        </w:rPr>
+        <w:t>Vervolgens</w:t>
+      </w:r>
+      <w:r>
+        <w:rPr>
+          <w:noProof w:val="0"/>
+          <w:lang w:val="nl-NL"/>
+        </w:rPr>
+        <w:t xml:space="preserve"> verbinden we de positieve kant van de buzzer met een van de digitale </w:t>
+      </w:r>
+      <w:r>
+        <w:rPr>
+          <w:noProof w:val="0"/>
+          <w:lang w:val="nl-NL"/>
+        </w:rPr>
+        <w:t>pinnen</w:t>
+      </w:r>
+      <w:r>
+        <w:rPr>
+          <w:noProof w:val="0"/>
+          <w:lang w:val="nl-NL"/>
+        </w:rPr>
+        <w:t xml:space="preserve"> op de arduino.</w:t>
+      </w:r>
+      <w:r>
+        <w:rPr>
+          <w:noProof w:val="0"/>
+          <w:lang w:val="nl-NL"/>
+        </w:rPr>
+        <w:br/>
+        <w:t xml:space="preserve">Verder kunnen we gewoonweg deze pin als output zetten en met de built-in tone() </w:t>
+      </w:r>
+      <w:r>
+        <w:rPr>
+          <w:noProof w:val="0"/>
+          <w:lang w:val="nl-NL"/>
+        </w:rPr>
+        <w:t>functie</w:t>
+      </w:r>
+      <w:r>
+        <w:rPr>
+          <w:noProof w:val="0"/>
+          <w:lang w:val="nl-NL"/>
+        </w:rPr>
+        <w:t xml:space="preserve"> een bepaalde frequentie voor een bepaalde </w:t>
+      </w:r>
+      <w:r>
+        <w:rPr>
+          <w:noProof w:val="0"/>
+          <w:lang w:val="nl-NL"/>
+        </w:rPr>
+        <w:t>lengte</w:t>
+      </w:r>
+      <w:r>
+        <w:rPr>
+          <w:noProof w:val="0"/>
+          <w:lang w:val="nl-NL"/>
+        </w:rPr>
+        <w:t xml:space="preserve"> laten horen.</w:t>
+      </w:r>
+    </w:p>
+    <w:p>
+      <w:pPr>
+        <w:rPr>
+          <w:noProof w:val="0"/>
+          <w:lang w:val="nl-NL"/>
+        </w:rPr>
+      </w:pPr>
+    </w:p>
+    <w:p>
+      <w:pPr>
+        <w:rPr>
+          <w:noProof w:val="0"/>
+          <w:lang w:val="nl-NL"/>
+        </w:rPr>
+      </w:pPr>
+    </w:p>
+    <w:p>
+      <w:pPr>
+        <w:rPr>
+          <w:noProof w:val="0"/>
+          <w:lang w:val="nl-NL"/>
+        </w:rPr>
+      </w:pPr>
+    </w:p>
+    <w:p>
+      <w:pPr>
+        <w:rPr>
+          <w:noProof w:val="0"/>
+          <w:lang w:val="nl-NL"/>
+        </w:rPr>
+      </w:pPr>
+    </w:p>
+    <w:p>
+      <w:pPr>
         <w:pStyle w:val="Kop2"/>
-      </w:pPr>
-      <w:r>
+        <w:rPr>
+          <w:noProof w:val="0"/>
+          <w:lang w:val="nl-NL"/>
+        </w:rPr>
+      </w:pPr>
+      <w:r>
+        <w:rPr>
+          <w:noProof w:val="0"/>
+          <w:lang w:val="nl-NL"/>
+        </w:rPr>
         <w:t>RGB LED</w:t>
+      </w:r>
+    </w:p>
+    <w:p>
+      <w:pPr>
+        <w:pStyle w:val="Kop3"/>
+        <w:rPr>
+          <w:noProof w:val="0"/>
+          <w:lang w:val="nl-NL"/>
+        </w:rPr>
+      </w:pPr>
+      <w:r>
+        <w:rPr>
+          <w:noProof w:val="0"/>
+          <w:lang w:val="nl-NL"/>
+        </w:rPr>
+        <w:t>Omschrijving</w:t>
+      </w:r>
+    </w:p>
+    <w:p>
+      <w:pPr>
+        <w:rPr>
+          <w:noProof w:val="0"/>
+          <w:lang w:val="nl-NL"/>
+        </w:rPr>
+      </w:pPr>
+      <w:r>
+        <w:rPr>
+          <w:noProof w:val="0"/>
+          <w:lang w:val="nl-NL"/>
+        </w:rPr>
+        <w:drawing>
+          <wp:anchor distT="0" distB="0" distL="114300" distR="114300" simplePos="0" relativeHeight="251670528" behindDoc="1" locked="0" layoutInCell="1" allowOverlap="1" wp14:anchorId="44725C43" wp14:editId="6AB4ACAA">
+            <wp:simplePos x="0" y="0"/>
+            <wp:positionH relativeFrom="margin">
+              <wp:align>right</wp:align>
+            </wp:positionH>
+            <wp:positionV relativeFrom="paragraph">
+              <wp:posOffset>8890</wp:posOffset>
+            </wp:positionV>
+            <wp:extent cx="1724025" cy="1724025"/>
+            <wp:effectExtent l="0" t="0" r="0" b="0"/>
+            <wp:wrapTight wrapText="bothSides">
+              <wp:wrapPolygon edited="0">
+                <wp:start x="17662" y="716"/>
+                <wp:lineTo x="13604" y="4535"/>
+                <wp:lineTo x="716" y="17662"/>
+                <wp:lineTo x="477" y="19810"/>
+                <wp:lineTo x="1671" y="19810"/>
+                <wp:lineTo x="3580" y="19333"/>
+                <wp:lineTo x="7399" y="17423"/>
+                <wp:lineTo x="7399" y="16469"/>
+                <wp:lineTo x="20287" y="5490"/>
+                <wp:lineTo x="20287" y="5012"/>
+                <wp:lineTo x="21242" y="3341"/>
+                <wp:lineTo x="21242" y="2625"/>
+                <wp:lineTo x="20049" y="716"/>
+                <wp:lineTo x="17662" y="716"/>
+              </wp:wrapPolygon>
+            </wp:wrapTight>
+            <wp:docPr id="1761904919" name="Afbeelding 7" descr="500pc 5mm RGB LED; Common Anode Clear Lens Light Emitting Diode Superbright  USA | eBay"/>
+            <wp:cNvGraphicFramePr>
+              <a:graphicFrameLocks xmlns:a="http://schemas.openxmlformats.org/drawingml/2006/main" noChangeAspect="1"/>
+            </wp:cNvGraphicFramePr>
+            <a:graphic xmlns:a="http://schemas.openxmlformats.org/drawingml/2006/main">
+              <a:graphicData uri="http://schemas.openxmlformats.org/drawingml/2006/picture">
+                <pic:pic xmlns:pic="http://schemas.openxmlformats.org/drawingml/2006/picture">
+                  <pic:nvPicPr>
+                    <pic:cNvPr id="0" name="Picture 13" descr="500pc 5mm RGB LED; Common Anode Clear Lens Light Emitting Diode Superbright  USA | eBay"/>
+                    <pic:cNvPicPr>
+                      <a:picLocks noChangeAspect="1" noChangeArrowheads="1"/>
+                    </pic:cNvPicPr>
+                  </pic:nvPicPr>
+                  <pic:blipFill>
+                    <a:blip r:embed="rId17" cstate="print">
+                      <a:extLst>
+                        <a:ext uri="{28A0092B-C50C-407E-A947-70E740481C1C}">
+                          <a14:useLocalDpi xmlns:a14="http://schemas.microsoft.com/office/drawing/2010/main" val="0"/>
+                        </a:ext>
+                      </a:extLst>
+                    </a:blip>
+                    <a:srcRect/>
+                    <a:stretch>
+                      <a:fillRect/>
+                    </a:stretch>
+                  </pic:blipFill>
+                  <pic:spPr bwMode="auto">
+                    <a:xfrm>
+                      <a:off x="0" y="0"/>
+                      <a:ext cx="1724025" cy="1724025"/>
+                    </a:xfrm>
+                    <a:prstGeom prst="rect">
+                      <a:avLst/>
+                    </a:prstGeom>
+                    <a:noFill/>
+                    <a:ln>
+                      <a:noFill/>
+                    </a:ln>
+                  </pic:spPr>
+                </pic:pic>
+              </a:graphicData>
+            </a:graphic>
+            <wp14:sizeRelH relativeFrom="margin">
+              <wp14:pctWidth>0</wp14:pctWidth>
+            </wp14:sizeRelH>
+            <wp14:sizeRelV relativeFrom="margin">
+              <wp14:pctHeight>0</wp14:pctHeight>
+            </wp14:sizeRelV>
+          </wp:anchor>
+        </w:drawing>
+      </w:r>
+      <w:r>
+        <w:rPr>
+          <w:noProof w:val="0"/>
+          <w:lang w:val="nl-NL"/>
+        </w:rPr>
+        <w:t>Een RGB LED is een light emitting diode met de mogelijkheid om meerdere kleuren licht uit te zenden door het combineren van de primaire kleuren rood (R), groen (G) en blauw (B). Het is samengesteld uit 3 afzonderlijke LED-elementen (één voor elke kleur) in één behuizing.</w:t>
+      </w:r>
+    </w:p>
+    <w:p>
+      <w:pPr>
+        <w:pStyle w:val="Kop3"/>
+        <w:rPr>
+          <w:noProof w:val="0"/>
+          <w:lang w:val="nl-NL"/>
+        </w:rPr>
+      </w:pPr>
+      <w:r>
+        <w:rPr>
+          <w:noProof w:val="0"/>
+          <w:lang w:val="nl-NL"/>
+        </w:rPr>
+        <w:t>Specificaties</w:t>
+      </w:r>
+    </w:p>
+    <w:p>
+      <w:pPr>
+        <w:pStyle w:val="Lijstalinea"/>
+        <w:numPr>
+          <w:ilvl w:val="0"/>
+          <w:numId w:val="8"/>
+        </w:numPr>
+        <w:rPr>
+          <w:noProof w:val="0"/>
+          <w:lang w:val="nl-NL"/>
+        </w:rPr>
+      </w:pPr>
+      <w:r>
+        <w:rPr>
+          <w:noProof w:val="0"/>
+          <w:lang w:val="nl-NL"/>
+        </w:rPr>
+        <w:t>Doorlaatspanning :1,9V rood, 3,3V groen, 3,3V blauw</w:t>
+      </w:r>
+    </w:p>
+    <w:p>
+      <w:pPr>
+        <w:rPr>
+          <w:noProof w:val="0"/>
+          <w:lang w:val="nl-NL"/>
+        </w:rPr>
+      </w:pPr>
+    </w:p>
+    <w:p>
+      <w:pPr>
+        <w:rPr>
+          <w:noProof w:val="0"/>
+          <w:lang w:val="nl-NL"/>
+        </w:rPr>
+      </w:pPr>
+    </w:p>
+    <w:p>
+      <w:pPr>
+        <w:pStyle w:val="Kop3"/>
+        <w:rPr>
+          <w:noProof w:val="0"/>
+          <w:lang w:val="nl-NL"/>
+        </w:rPr>
+      </w:pPr>
+      <w:r>
+        <w:rPr>
+          <w:noProof w:val="0"/>
+          <w:lang w:val="nl-NL"/>
+        </w:rPr>
+        <w:lastRenderedPageBreak/>
+        <w:drawing>
+          <wp:anchor distT="0" distB="0" distL="114300" distR="114300" simplePos="0" relativeHeight="251671552" behindDoc="0" locked="0" layoutInCell="1" allowOverlap="1" wp14:anchorId="4CDA3E2F" wp14:editId="5DDB29CD">
+            <wp:simplePos x="0" y="0"/>
+            <wp:positionH relativeFrom="margin">
+              <wp:align>left</wp:align>
+            </wp:positionH>
+            <wp:positionV relativeFrom="paragraph">
+              <wp:posOffset>200025</wp:posOffset>
+            </wp:positionV>
+            <wp:extent cx="1781175" cy="3571240"/>
+            <wp:effectExtent l="0" t="0" r="0" b="0"/>
+            <wp:wrapSquare wrapText="bothSides"/>
+            <wp:docPr id="616374360" name="Afbeelding 1" descr="Afbeelding met tekst, schermopname, Lettertype&#10;&#10;Automatisch gegenereerde beschrijving"/>
+            <wp:cNvGraphicFramePr>
+              <a:graphicFrameLocks xmlns:a="http://schemas.openxmlformats.org/drawingml/2006/main" noChangeAspect="1"/>
+            </wp:cNvGraphicFramePr>
+            <a:graphic xmlns:a="http://schemas.openxmlformats.org/drawingml/2006/main">
+              <a:graphicData uri="http://schemas.openxmlformats.org/drawingml/2006/picture">
+                <pic:pic xmlns:pic="http://schemas.openxmlformats.org/drawingml/2006/picture">
+                  <pic:nvPicPr>
+                    <pic:cNvPr id="616374360" name="Afbeelding 1" descr="Afbeelding met tekst, schermopname, Lettertype&#10;&#10;Automatisch gegenereerde beschrijving"/>
+                    <pic:cNvPicPr/>
+                  </pic:nvPicPr>
+                  <pic:blipFill>
+                    <a:blip r:embed="rId18">
+                      <a:extLst>
+                        <a:ext uri="{28A0092B-C50C-407E-A947-70E740481C1C}">
+                          <a14:useLocalDpi xmlns:a14="http://schemas.microsoft.com/office/drawing/2010/main" val="0"/>
+                        </a:ext>
+                      </a:extLst>
+                    </a:blip>
+                    <a:stretch>
+                      <a:fillRect/>
+                    </a:stretch>
+                  </pic:blipFill>
+                  <pic:spPr>
+                    <a:xfrm>
+                      <a:off x="0" y="0"/>
+                      <a:ext cx="1811520" cy="3632193"/>
+                    </a:xfrm>
+                    <a:prstGeom prst="rect">
+                      <a:avLst/>
+                    </a:prstGeom>
+                  </pic:spPr>
+                </pic:pic>
+              </a:graphicData>
+            </a:graphic>
+            <wp14:sizeRelH relativeFrom="margin">
+              <wp14:pctWidth>0</wp14:pctWidth>
+            </wp14:sizeRelH>
+            <wp14:sizeRelV relativeFrom="margin">
+              <wp14:pctHeight>0</wp14:pctHeight>
+            </wp14:sizeRelV>
+          </wp:anchor>
+        </w:drawing>
+      </w:r>
+      <w:r>
+        <w:rPr>
+          <w:noProof w:val="0"/>
+          <w:lang w:val="nl-NL"/>
+        </w:rPr>
+        <w:t>Schakeling</w:t>
+      </w:r>
+    </w:p>
+    <w:p>
+      <w:pPr>
+        <w:rPr>
+          <w:noProof w:val="0"/>
+          <w:lang w:val="nl-NL"/>
+        </w:rPr>
+      </w:pPr>
+      <w:r>
+        <w:rPr>
+          <w:noProof w:val="0"/>
+          <w:lang w:val="nl-NL"/>
+        </w:rPr>
+        <w:t>Aangezien een RGB LED 3 LED’s in een is, moeten we alle 3 de beentjes verbinden met een digitale pin op de arduino. Het 4de en langste beentje wordt verbonden met ground bij common kathode en 5V bij common anode.</w:t>
+      </w:r>
+      <w:r>
+        <w:rPr>
+          <w:noProof w:val="0"/>
+          <w:lang w:val="nl-NL"/>
+        </w:rPr>
+        <w:t xml:space="preserve"> De LED die gebruikt werd in dit project is common anode.</w:t>
+      </w:r>
+      <w:r>
+        <w:rPr>
+          <w:noProof w:val="0"/>
+          <w:lang w:val="nl-NL"/>
+        </w:rPr>
+        <w:t xml:space="preserve"> </w:t>
+      </w:r>
+    </w:p>
+    <w:p>
+      <w:pPr>
+        <w:rPr>
+          <w:noProof w:val="0"/>
+          <w:lang w:val="nl-NL"/>
+        </w:rPr>
+      </w:pPr>
+      <w:r>
+        <w:rPr>
+          <w:noProof w:val="0"/>
+          <w:lang w:val="nl-NL"/>
+        </w:rPr>
+        <w:t>Omdat we bij een RGB LED niet alleen maar rood</w:t>
+      </w:r>
+      <w:r>
+        <w:rPr>
+          <w:noProof w:val="0"/>
+          <w:lang w:val="nl-NL"/>
+        </w:rPr>
+        <w:t>,</w:t>
+      </w:r>
+      <w:r>
+        <w:rPr>
+          <w:noProof w:val="0"/>
+          <w:lang w:val="nl-NL"/>
+        </w:rPr>
+        <w:t xml:space="preserve"> groen en blauw willen laten zien, maar juist een breed scala aan kleuren. Moeten we de </w:t>
+      </w:r>
+      <w:r>
+        <w:rPr>
+          <w:noProof w:val="0"/>
+          <w:lang w:val="nl-NL"/>
+        </w:rPr>
+        <w:t>RGB-beentjes</w:t>
+      </w:r>
+      <w:r>
+        <w:rPr>
+          <w:noProof w:val="0"/>
+          <w:lang w:val="nl-NL"/>
+        </w:rPr>
+        <w:t xml:space="preserve"> verbinden met PWM-</w:t>
+      </w:r>
+      <w:r>
+        <w:rPr>
+          <w:noProof w:val="0"/>
+          <w:lang w:val="nl-NL"/>
+        </w:rPr>
+        <w:t>pinnen</w:t>
+      </w:r>
+      <w:r>
+        <w:rPr>
+          <w:noProof w:val="0"/>
+          <w:lang w:val="nl-NL"/>
+        </w:rPr>
+        <w:t xml:space="preserve"> op de arduino. Deze zorgen ervoor dat we de helderheid van de diodes kunnen aanpassen</w:t>
+      </w:r>
+      <w:r>
+        <w:rPr>
+          <w:noProof w:val="0"/>
+          <w:lang w:val="nl-NL"/>
+        </w:rPr>
+        <w:t>.</w:t>
+      </w:r>
+    </w:p>
+    <w:p>
+      <w:pPr>
+        <w:rPr>
+          <w:noProof w:val="0"/>
+          <w:lang w:val="nl-NL"/>
+        </w:rPr>
+      </w:pPr>
+      <w:r>
+        <w:rPr>
+          <w:noProof w:val="0"/>
+          <w:lang w:val="nl-NL"/>
+        </w:rPr>
+        <w:t>Na het instellen van de pinmodes als output kunnen we elke aan kleur individueel een waarde toekennen om ze tot de juiste kleur te bekomen.</w:t>
+      </w:r>
+    </w:p>
+    <w:p>
+      <w:pPr>
+        <w:rPr>
+          <w:noProof w:val="0"/>
+          <w:lang w:val="nl-NL"/>
+        </w:rPr>
+      </w:pPr>
+    </w:p>
+    <w:p>
+      <w:pPr>
+        <w:rPr>
+          <w:noProof w:val="0"/>
+          <w:lang w:val="nl-NL"/>
+        </w:rPr>
+      </w:pPr>
+    </w:p>
+    <w:p>
+      <w:pPr>
+        <w:rPr>
+          <w:noProof w:val="0"/>
+          <w:lang w:val="nl-NL"/>
+        </w:rPr>
+      </w:pPr>
+    </w:p>
+    <w:p>
+      <w:pPr>
+        <w:pStyle w:val="Kop1"/>
+        <w:rPr>
+          <w:noProof w:val="0"/>
+          <w:lang w:val="nl-NL"/>
+        </w:rPr>
+      </w:pPr>
+      <w:r>
+        <w:rPr>
+          <w:noProof w:val="0"/>
+          <w:lang w:val="nl-NL"/>
+        </w:rPr>
+        <w:t>Reflectie</w:t>
+      </w:r>
+    </w:p>
+    <w:p>
+      <w:pPr>
+        <w:pStyle w:val="Kop2"/>
+        <w:rPr>
+          <w:noProof w:val="0"/>
+          <w:lang w:val="nl-NL"/>
+        </w:rPr>
+      </w:pPr>
+      <w:r>
+        <w:rPr>
+          <w:noProof w:val="0"/>
+          <w:lang w:val="nl-NL"/>
+        </w:rPr>
+        <w:t>Wat ging er goed en minder goed bij het programmeren van je arduino?</w:t>
+      </w:r>
+    </w:p>
+    <w:p>
+      <w:pPr>
+        <w:rPr>
+          <w:noProof w:val="0"/>
+          <w:lang w:val="nl-NL"/>
+        </w:rPr>
+      </w:pPr>
+      <w:r>
+        <w:rPr>
+          <w:noProof w:val="0"/>
+          <w:lang w:val="nl-NL"/>
+        </w:rPr>
+        <w:t xml:space="preserve">Alles verliep vrijwel </w:t>
+      </w:r>
+      <w:r>
+        <w:rPr>
+          <w:noProof w:val="0"/>
+          <w:lang w:val="nl-NL"/>
+        </w:rPr>
+        <w:t>vlekkeloos</w:t>
+      </w:r>
+      <w:r>
+        <w:rPr>
+          <w:noProof w:val="0"/>
+          <w:lang w:val="nl-NL"/>
+        </w:rPr>
+        <w:t xml:space="preserve"> dankzij de voorkennis die ik heb van mijn vorige richting. Heb enkel even gesukkeld met het display in combinatie met al de rest. Hierover meer bij de volgende vraag.</w:t>
+      </w:r>
+    </w:p>
+    <w:p>
+      <w:pPr>
+        <w:pStyle w:val="Kop2"/>
+        <w:rPr>
+          <w:noProof w:val="0"/>
+          <w:lang w:val="nl-NL"/>
+        </w:rPr>
+      </w:pPr>
+      <w:r>
+        <w:rPr>
+          <w:noProof w:val="0"/>
+          <w:lang w:val="nl-NL"/>
+        </w:rPr>
+        <w:t>Welke aanpassingen heb je gedaan om de sensor/actuatoren optimaal te laten werken?</w:t>
+      </w:r>
+    </w:p>
+    <w:p>
+      <w:pPr>
+        <w:rPr>
+          <w:noProof w:val="0"/>
+          <w:lang w:val="nl-NL"/>
+        </w:rPr>
+      </w:pPr>
+      <w:r>
+        <w:rPr>
+          <w:noProof w:val="0"/>
+          <w:lang w:val="nl-NL"/>
+        </w:rPr>
+        <w:t xml:space="preserve">Ik merkte dat als ik het display elke loop refreshte, de buttons niet meer responsive waren. De arduino is dan zodanig veel bezig met het communiceren met het display dat de buttonpresses niet elke keer </w:t>
+      </w:r>
+      <w:r>
+        <w:rPr>
+          <w:noProof w:val="0"/>
+          <w:lang w:val="nl-NL"/>
+        </w:rPr>
+        <w:t>herkend</w:t>
+      </w:r>
+      <w:r>
+        <w:rPr>
+          <w:noProof w:val="0"/>
+          <w:lang w:val="nl-NL"/>
+        </w:rPr>
+        <w:t xml:space="preserve"> werden.</w:t>
+      </w:r>
+    </w:p>
+    <w:p>
+      <w:pPr>
+        <w:rPr>
+          <w:noProof w:val="0"/>
+          <w:lang w:val="nl-NL"/>
+        </w:rPr>
+      </w:pPr>
+      <w:r>
+        <w:rPr>
+          <w:noProof w:val="0"/>
+          <w:lang w:val="nl-NL"/>
+        </w:rPr>
+        <w:t xml:space="preserve">Om dit op te lossen heb ik gebruik gemaakt van millis(). Ik heb er namelijk voor gezorgd dat het display enkel wordt </w:t>
+      </w:r>
+      <w:r>
+        <w:rPr>
+          <w:noProof w:val="0"/>
+          <w:lang w:val="nl-NL"/>
+        </w:rPr>
+        <w:t>geüpdatet</w:t>
+      </w:r>
+      <w:r>
+        <w:rPr>
+          <w:noProof w:val="0"/>
+          <w:lang w:val="nl-NL"/>
+        </w:rPr>
+        <w:t xml:space="preserve"> wanneer er een bepaalde tijd is verstreken. Deze delay kan ik zelf kiezen en staat nu op 2 seconden.</w:t>
+      </w:r>
+      <w:r>
+        <w:rPr>
+          <w:noProof w:val="0"/>
+          <w:lang w:val="nl-NL"/>
+        </w:rPr>
+        <w:t xml:space="preserve"> Wat maakt dat de buttons werken zoals verwacht.</w:t>
       </w:r>
     </w:p>
     <w:sectPr>
@@ -963,6 +3410,119 @@
 <file path=word/numbering.xml><?xml version="1.0" encoding="utf-8"?>
 <w:numbering xmlns:wpc="http://schemas.microsoft.com/office/word/2010/wordprocessingCanvas" xmlns:cx="http://schemas.microsoft.com/office/drawing/2014/chartex" xmlns:cx1="http://schemas.microsoft.com/office/drawing/2015/9/8/chartex" xmlns:cx2="http://schemas.microsoft.com/office/drawing/2015/10/21/chartex" xmlns:cx3="http://schemas.microsoft.com/office/drawing/2016/5/9/chartex" xmlns:cx4="http://schemas.microsoft.com/office/drawing/2016/5/10/chartex" xmlns:cx5="http://schemas.microsoft.com/office/drawing/2016/5/11/chartex" xmlns:cx6="http://schemas.microsoft.com/office/drawing/2016/5/12/chartex" xmlns:cx7="http://schemas.microsoft.com/office/drawing/2016/5/13/chartex" xmlns:cx8="http://schemas.microsoft.com/office/drawing/2016/5/14/chartex" xmlns:mc="http://schemas.openxmlformats.org/markup-compatibility/2006" xmlns:aink="http://schemas.microsoft.com/office/drawing/2016/ink" xmlns:am3d="http://schemas.microsoft.com/office/drawing/2017/model3d" xmlns:o="urn:schemas-microsoft-com:office:office" xmlns:oel="http://schemas.microsoft.com/office/2019/extlst" xmlns:r="http://schemas.openxmlformats.org/officeDocument/2006/relationships" xmlns:m="http://schemas.openxmlformats.org/officeDocument/2006/math" xmlns:v="urn:schemas-microsoft-com:vml" xmlns:wp14="http://schemas.microsoft.com/office/word/2010/wordprocessingDrawing" xmlns:wp="http://schemas.openxmlformats.org/drawingml/2006/wordprocessingDrawing" xmlns:w10="urn:schemas-microsoft-com:office:word" xmlns:w="http://schemas.openxmlformats.org/wordprocessingml/2006/main" xmlns:w14="http://schemas.microsoft.com/office/word/2010/wordml" xmlns:w15="http://schemas.microsoft.com/office/word/2012/wordml" xmlns:w16cex="http://schemas.microsoft.com/office/word/2018/wordml/cex" xmlns:w16cid="http://schemas.microsoft.com/office/word/2016/wordml/cid" xmlns:w16="http://schemas.microsoft.com/office/word/2018/wordml" xmlns:w16sdtdh="http://schemas.microsoft.com/office/word/2020/wordml/sdtdatahash" xmlns:w16se="http://schemas.microsoft.com/office/word/2015/wordml/symex" xmlns:wpg="http://schemas.microsoft.com/office/word/2010/wordprocessingGroup" xmlns:wpi="http://schemas.microsoft.com/office/word/2010/wordprocessingInk" xmlns:wne="http://schemas.microsoft.com/office/word/2006/wordml" xmlns:wps="http://schemas.microsoft.com/office/word/2010/wordprocessingShape" mc:Ignorable="w14 w15 w16se w16cid w16 w16cex w16sdtdh wp14">
   <w:abstractNum w:abstractNumId="0" w15:restartNumberingAfterBreak="0">
+    <w:nsid w:val="237328D8"/>
+    <w:multiLevelType w:val="hybridMultilevel"/>
+    <w:tmpl w:val="4BB2647C"/>
+    <w:lvl w:ilvl="0" w:tplc="20000001">
+      <w:start w:val="1"/>
+      <w:numFmt w:val="bullet"/>
+      <w:lvlText w:val=""/>
+      <w:lvlJc w:val="left"/>
+      <w:pPr>
+        <w:ind w:left="720" w:hanging="360"/>
+      </w:pPr>
+      <w:rPr>
+        <w:rFonts w:ascii="Symbol" w:hAnsi="Symbol" w:hint="default"/>
+      </w:rPr>
+    </w:lvl>
+    <w:lvl w:ilvl="1" w:tplc="20000003" w:tentative="1">
+      <w:start w:val="1"/>
+      <w:numFmt w:val="bullet"/>
+      <w:lvlText w:val="o"/>
+      <w:lvlJc w:val="left"/>
+      <w:pPr>
+        <w:ind w:left="1440" w:hanging="360"/>
+      </w:pPr>
+      <w:rPr>
+        <w:rFonts w:ascii="Courier New" w:hAnsi="Courier New" w:cs="Courier New" w:hint="default"/>
+      </w:rPr>
+    </w:lvl>
+    <w:lvl w:ilvl="2" w:tplc="20000005" w:tentative="1">
+      <w:start w:val="1"/>
+      <w:numFmt w:val="bullet"/>
+      <w:lvlText w:val=""/>
+      <w:lvlJc w:val="left"/>
+      <w:pPr>
+        <w:ind w:left="2160" w:hanging="360"/>
+      </w:pPr>
+      <w:rPr>
+        <w:rFonts w:ascii="Wingdings" w:hAnsi="Wingdings" w:hint="default"/>
+      </w:rPr>
+    </w:lvl>
+    <w:lvl w:ilvl="3" w:tplc="20000001" w:tentative="1">
+      <w:start w:val="1"/>
+      <w:numFmt w:val="bullet"/>
+      <w:lvlText w:val=""/>
+      <w:lvlJc w:val="left"/>
+      <w:pPr>
+        <w:ind w:left="2880" w:hanging="360"/>
+      </w:pPr>
+      <w:rPr>
+        <w:rFonts w:ascii="Symbol" w:hAnsi="Symbol" w:hint="default"/>
+      </w:rPr>
+    </w:lvl>
+    <w:lvl w:ilvl="4" w:tplc="20000003" w:tentative="1">
+      <w:start w:val="1"/>
+      <w:numFmt w:val="bullet"/>
+      <w:lvlText w:val="o"/>
+      <w:lvlJc w:val="left"/>
+      <w:pPr>
+        <w:ind w:left="3600" w:hanging="360"/>
+      </w:pPr>
+      <w:rPr>
+        <w:rFonts w:ascii="Courier New" w:hAnsi="Courier New" w:cs="Courier New" w:hint="default"/>
+      </w:rPr>
+    </w:lvl>
+    <w:lvl w:ilvl="5" w:tplc="20000005" w:tentative="1">
+      <w:start w:val="1"/>
+      <w:numFmt w:val="bullet"/>
+      <w:lvlText w:val=""/>
+      <w:lvlJc w:val="left"/>
+      <w:pPr>
+        <w:ind w:left="4320" w:hanging="360"/>
+      </w:pPr>
+      <w:rPr>
+        <w:rFonts w:ascii="Wingdings" w:hAnsi="Wingdings" w:hint="default"/>
+      </w:rPr>
+    </w:lvl>
+    <w:lvl w:ilvl="6" w:tplc="20000001" w:tentative="1">
+      <w:start w:val="1"/>
+      <w:numFmt w:val="bullet"/>
+      <w:lvlText w:val=""/>
+      <w:lvlJc w:val="left"/>
+      <w:pPr>
+        <w:ind w:left="5040" w:hanging="360"/>
+      </w:pPr>
+      <w:rPr>
+        <w:rFonts w:ascii="Symbol" w:hAnsi="Symbol" w:hint="default"/>
+      </w:rPr>
+    </w:lvl>
+    <w:lvl w:ilvl="7" w:tplc="20000003" w:tentative="1">
+      <w:start w:val="1"/>
+      <w:numFmt w:val="bullet"/>
+      <w:lvlText w:val="o"/>
+      <w:lvlJc w:val="left"/>
+      <w:pPr>
+        <w:ind w:left="5760" w:hanging="360"/>
+      </w:pPr>
+      <w:rPr>
+        <w:rFonts w:ascii="Courier New" w:hAnsi="Courier New" w:cs="Courier New" w:hint="default"/>
+      </w:rPr>
+    </w:lvl>
+    <w:lvl w:ilvl="8" w:tplc="20000005" w:tentative="1">
+      <w:start w:val="1"/>
+      <w:numFmt w:val="bullet"/>
+      <w:lvlText w:val=""/>
+      <w:lvlJc w:val="left"/>
+      <w:pPr>
+        <w:ind w:left="6480" w:hanging="360"/>
+      </w:pPr>
+      <w:rPr>
+        <w:rFonts w:ascii="Wingdings" w:hAnsi="Wingdings" w:hint="default"/>
+      </w:rPr>
+    </w:lvl>
+  </w:abstractNum>
+  <w:abstractNum w:abstractNumId="1" w15:restartNumberingAfterBreak="0">
     <w:nsid w:val="357A511D"/>
     <w:multiLevelType w:val="multilevel"/>
     <w:tmpl w:val="06347C70"/>
@@ -1111,7 +3671,120 @@
       </w:rPr>
     </w:lvl>
   </w:abstractNum>
-  <w:abstractNum w:abstractNumId="1" w15:restartNumberingAfterBreak="0">
+  <w:abstractNum w:abstractNumId="2" w15:restartNumberingAfterBreak="0">
+    <w:nsid w:val="3F850DCB"/>
+    <w:multiLevelType w:val="hybridMultilevel"/>
+    <w:tmpl w:val="BA2A6614"/>
+    <w:lvl w:ilvl="0" w:tplc="20000001">
+      <w:start w:val="1"/>
+      <w:numFmt w:val="bullet"/>
+      <w:lvlText w:val=""/>
+      <w:lvlJc w:val="left"/>
+      <w:pPr>
+        <w:ind w:left="720" w:hanging="360"/>
+      </w:pPr>
+      <w:rPr>
+        <w:rFonts w:ascii="Symbol" w:hAnsi="Symbol" w:hint="default"/>
+      </w:rPr>
+    </w:lvl>
+    <w:lvl w:ilvl="1" w:tplc="20000003" w:tentative="1">
+      <w:start w:val="1"/>
+      <w:numFmt w:val="bullet"/>
+      <w:lvlText w:val="o"/>
+      <w:lvlJc w:val="left"/>
+      <w:pPr>
+        <w:ind w:left="1440" w:hanging="360"/>
+      </w:pPr>
+      <w:rPr>
+        <w:rFonts w:ascii="Courier New" w:hAnsi="Courier New" w:cs="Courier New" w:hint="default"/>
+      </w:rPr>
+    </w:lvl>
+    <w:lvl w:ilvl="2" w:tplc="20000005" w:tentative="1">
+      <w:start w:val="1"/>
+      <w:numFmt w:val="bullet"/>
+      <w:lvlText w:val=""/>
+      <w:lvlJc w:val="left"/>
+      <w:pPr>
+        <w:ind w:left="2160" w:hanging="360"/>
+      </w:pPr>
+      <w:rPr>
+        <w:rFonts w:ascii="Wingdings" w:hAnsi="Wingdings" w:hint="default"/>
+      </w:rPr>
+    </w:lvl>
+    <w:lvl w:ilvl="3" w:tplc="20000001" w:tentative="1">
+      <w:start w:val="1"/>
+      <w:numFmt w:val="bullet"/>
+      <w:lvlText w:val=""/>
+      <w:lvlJc w:val="left"/>
+      <w:pPr>
+        <w:ind w:left="2880" w:hanging="360"/>
+      </w:pPr>
+      <w:rPr>
+        <w:rFonts w:ascii="Symbol" w:hAnsi="Symbol" w:hint="default"/>
+      </w:rPr>
+    </w:lvl>
+    <w:lvl w:ilvl="4" w:tplc="20000003" w:tentative="1">
+      <w:start w:val="1"/>
+      <w:numFmt w:val="bullet"/>
+      <w:lvlText w:val="o"/>
+      <w:lvlJc w:val="left"/>
+      <w:pPr>
+        <w:ind w:left="3600" w:hanging="360"/>
+      </w:pPr>
+      <w:rPr>
+        <w:rFonts w:ascii="Courier New" w:hAnsi="Courier New" w:cs="Courier New" w:hint="default"/>
+      </w:rPr>
+    </w:lvl>
+    <w:lvl w:ilvl="5" w:tplc="20000005" w:tentative="1">
+      <w:start w:val="1"/>
+      <w:numFmt w:val="bullet"/>
+      <w:lvlText w:val=""/>
+      <w:lvlJc w:val="left"/>
+      <w:pPr>
+        <w:ind w:left="4320" w:hanging="360"/>
+      </w:pPr>
+      <w:rPr>
+        <w:rFonts w:ascii="Wingdings" w:hAnsi="Wingdings" w:hint="default"/>
+      </w:rPr>
+    </w:lvl>
+    <w:lvl w:ilvl="6" w:tplc="20000001" w:tentative="1">
+      <w:start w:val="1"/>
+      <w:numFmt w:val="bullet"/>
+      <w:lvlText w:val=""/>
+      <w:lvlJc w:val="left"/>
+      <w:pPr>
+        <w:ind w:left="5040" w:hanging="360"/>
+      </w:pPr>
+      <w:rPr>
+        <w:rFonts w:ascii="Symbol" w:hAnsi="Symbol" w:hint="default"/>
+      </w:rPr>
+    </w:lvl>
+    <w:lvl w:ilvl="7" w:tplc="20000003" w:tentative="1">
+      <w:start w:val="1"/>
+      <w:numFmt w:val="bullet"/>
+      <w:lvlText w:val="o"/>
+      <w:lvlJc w:val="left"/>
+      <w:pPr>
+        <w:ind w:left="5760" w:hanging="360"/>
+      </w:pPr>
+      <w:rPr>
+        <w:rFonts w:ascii="Courier New" w:hAnsi="Courier New" w:cs="Courier New" w:hint="default"/>
+      </w:rPr>
+    </w:lvl>
+    <w:lvl w:ilvl="8" w:tplc="20000005" w:tentative="1">
+      <w:start w:val="1"/>
+      <w:numFmt w:val="bullet"/>
+      <w:lvlText w:val=""/>
+      <w:lvlJc w:val="left"/>
+      <w:pPr>
+        <w:ind w:left="6480" w:hanging="360"/>
+      </w:pPr>
+      <w:rPr>
+        <w:rFonts w:ascii="Wingdings" w:hAnsi="Wingdings" w:hint="default"/>
+      </w:rPr>
+    </w:lvl>
+  </w:abstractNum>
+  <w:abstractNum w:abstractNumId="3" w15:restartNumberingAfterBreak="0">
     <w:nsid w:val="46B724B0"/>
     <w:multiLevelType w:val="hybridMultilevel"/>
     <w:tmpl w:val="7196E536"/>
@@ -1224,7 +3897,120 @@
       </w:rPr>
     </w:lvl>
   </w:abstractNum>
-  <w:abstractNum w:abstractNumId="2" w15:restartNumberingAfterBreak="0">
+  <w:abstractNum w:abstractNumId="4" w15:restartNumberingAfterBreak="0">
+    <w:nsid w:val="5B173A82"/>
+    <w:multiLevelType w:val="hybridMultilevel"/>
+    <w:tmpl w:val="BE58DEFE"/>
+    <w:lvl w:ilvl="0" w:tplc="20000001">
+      <w:start w:val="1"/>
+      <w:numFmt w:val="bullet"/>
+      <w:lvlText w:val=""/>
+      <w:lvlJc w:val="left"/>
+      <w:pPr>
+        <w:ind w:left="720" w:hanging="360"/>
+      </w:pPr>
+      <w:rPr>
+        <w:rFonts w:ascii="Symbol" w:hAnsi="Symbol" w:hint="default"/>
+      </w:rPr>
+    </w:lvl>
+    <w:lvl w:ilvl="1" w:tplc="20000003" w:tentative="1">
+      <w:start w:val="1"/>
+      <w:numFmt w:val="bullet"/>
+      <w:lvlText w:val="o"/>
+      <w:lvlJc w:val="left"/>
+      <w:pPr>
+        <w:ind w:left="1440" w:hanging="360"/>
+      </w:pPr>
+      <w:rPr>
+        <w:rFonts w:ascii="Courier New" w:hAnsi="Courier New" w:cs="Courier New" w:hint="default"/>
+      </w:rPr>
+    </w:lvl>
+    <w:lvl w:ilvl="2" w:tplc="20000005" w:tentative="1">
+      <w:start w:val="1"/>
+      <w:numFmt w:val="bullet"/>
+      <w:lvlText w:val=""/>
+      <w:lvlJc w:val="left"/>
+      <w:pPr>
+        <w:ind w:left="2160" w:hanging="360"/>
+      </w:pPr>
+      <w:rPr>
+        <w:rFonts w:ascii="Wingdings" w:hAnsi="Wingdings" w:hint="default"/>
+      </w:rPr>
+    </w:lvl>
+    <w:lvl w:ilvl="3" w:tplc="20000001" w:tentative="1">
+      <w:start w:val="1"/>
+      <w:numFmt w:val="bullet"/>
+      <w:lvlText w:val=""/>
+      <w:lvlJc w:val="left"/>
+      <w:pPr>
+        <w:ind w:left="2880" w:hanging="360"/>
+      </w:pPr>
+      <w:rPr>
+        <w:rFonts w:ascii="Symbol" w:hAnsi="Symbol" w:hint="default"/>
+      </w:rPr>
+    </w:lvl>
+    <w:lvl w:ilvl="4" w:tplc="20000003" w:tentative="1">
+      <w:start w:val="1"/>
+      <w:numFmt w:val="bullet"/>
+      <w:lvlText w:val="o"/>
+      <w:lvlJc w:val="left"/>
+      <w:pPr>
+        <w:ind w:left="3600" w:hanging="360"/>
+      </w:pPr>
+      <w:rPr>
+        <w:rFonts w:ascii="Courier New" w:hAnsi="Courier New" w:cs="Courier New" w:hint="default"/>
+      </w:rPr>
+    </w:lvl>
+    <w:lvl w:ilvl="5" w:tplc="20000005" w:tentative="1">
+      <w:start w:val="1"/>
+      <w:numFmt w:val="bullet"/>
+      <w:lvlText w:val=""/>
+      <w:lvlJc w:val="left"/>
+      <w:pPr>
+        <w:ind w:left="4320" w:hanging="360"/>
+      </w:pPr>
+      <w:rPr>
+        <w:rFonts w:ascii="Wingdings" w:hAnsi="Wingdings" w:hint="default"/>
+      </w:rPr>
+    </w:lvl>
+    <w:lvl w:ilvl="6" w:tplc="20000001" w:tentative="1">
+      <w:start w:val="1"/>
+      <w:numFmt w:val="bullet"/>
+      <w:lvlText w:val=""/>
+      <w:lvlJc w:val="left"/>
+      <w:pPr>
+        <w:ind w:left="5040" w:hanging="360"/>
+      </w:pPr>
+      <w:rPr>
+        <w:rFonts w:ascii="Symbol" w:hAnsi="Symbol" w:hint="default"/>
+      </w:rPr>
+    </w:lvl>
+    <w:lvl w:ilvl="7" w:tplc="20000003" w:tentative="1">
+      <w:start w:val="1"/>
+      <w:numFmt w:val="bullet"/>
+      <w:lvlText w:val="o"/>
+      <w:lvlJc w:val="left"/>
+      <w:pPr>
+        <w:ind w:left="5760" w:hanging="360"/>
+      </w:pPr>
+      <w:rPr>
+        <w:rFonts w:ascii="Courier New" w:hAnsi="Courier New" w:cs="Courier New" w:hint="default"/>
+      </w:rPr>
+    </w:lvl>
+    <w:lvl w:ilvl="8" w:tplc="20000005" w:tentative="1">
+      <w:start w:val="1"/>
+      <w:numFmt w:val="bullet"/>
+      <w:lvlText w:val=""/>
+      <w:lvlJc w:val="left"/>
+      <w:pPr>
+        <w:ind w:left="6480" w:hanging="360"/>
+      </w:pPr>
+      <w:rPr>
+        <w:rFonts w:ascii="Wingdings" w:hAnsi="Wingdings" w:hint="default"/>
+      </w:rPr>
+    </w:lvl>
+  </w:abstractNum>
+  <w:abstractNum w:abstractNumId="5" w15:restartNumberingAfterBreak="0">
     <w:nsid w:val="5EFE13A6"/>
     <w:multiLevelType w:val="multilevel"/>
     <w:tmpl w:val="D8281630"/>
@@ -1373,7 +4159,7 @@
       </w:rPr>
     </w:lvl>
   </w:abstractNum>
-  <w:abstractNum w:abstractNumId="3" w15:restartNumberingAfterBreak="0">
+  <w:abstractNum w:abstractNumId="6" w15:restartNumberingAfterBreak="0">
     <w:nsid w:val="623A1018"/>
     <w:multiLevelType w:val="hybridMultilevel"/>
     <w:tmpl w:val="4B9E834A"/>
@@ -1486,17 +4272,142 @@
       </w:rPr>
     </w:lvl>
   </w:abstractNum>
+  <w:abstractNum w:abstractNumId="7" w15:restartNumberingAfterBreak="0">
+    <w:nsid w:val="66F75AE8"/>
+    <w:multiLevelType w:val="hybridMultilevel"/>
+    <w:tmpl w:val="721AE736"/>
+    <w:lvl w:ilvl="0" w:tplc="20000001">
+      <w:start w:val="1"/>
+      <w:numFmt w:val="bullet"/>
+      <w:lvlText w:val=""/>
+      <w:lvlJc w:val="left"/>
+      <w:pPr>
+        <w:ind w:left="720" w:hanging="360"/>
+      </w:pPr>
+      <w:rPr>
+        <w:rFonts w:ascii="Symbol" w:hAnsi="Symbol" w:hint="default"/>
+      </w:rPr>
+    </w:lvl>
+    <w:lvl w:ilvl="1" w:tplc="20000003" w:tentative="1">
+      <w:start w:val="1"/>
+      <w:numFmt w:val="bullet"/>
+      <w:lvlText w:val="o"/>
+      <w:lvlJc w:val="left"/>
+      <w:pPr>
+        <w:ind w:left="1440" w:hanging="360"/>
+      </w:pPr>
+      <w:rPr>
+        <w:rFonts w:ascii="Courier New" w:hAnsi="Courier New" w:cs="Courier New" w:hint="default"/>
+      </w:rPr>
+    </w:lvl>
+    <w:lvl w:ilvl="2" w:tplc="20000005" w:tentative="1">
+      <w:start w:val="1"/>
+      <w:numFmt w:val="bullet"/>
+      <w:lvlText w:val=""/>
+      <w:lvlJc w:val="left"/>
+      <w:pPr>
+        <w:ind w:left="2160" w:hanging="360"/>
+      </w:pPr>
+      <w:rPr>
+        <w:rFonts w:ascii="Wingdings" w:hAnsi="Wingdings" w:hint="default"/>
+      </w:rPr>
+    </w:lvl>
+    <w:lvl w:ilvl="3" w:tplc="20000001" w:tentative="1">
+      <w:start w:val="1"/>
+      <w:numFmt w:val="bullet"/>
+      <w:lvlText w:val=""/>
+      <w:lvlJc w:val="left"/>
+      <w:pPr>
+        <w:ind w:left="2880" w:hanging="360"/>
+      </w:pPr>
+      <w:rPr>
+        <w:rFonts w:ascii="Symbol" w:hAnsi="Symbol" w:hint="default"/>
+      </w:rPr>
+    </w:lvl>
+    <w:lvl w:ilvl="4" w:tplc="20000003" w:tentative="1">
+      <w:start w:val="1"/>
+      <w:numFmt w:val="bullet"/>
+      <w:lvlText w:val="o"/>
+      <w:lvlJc w:val="left"/>
+      <w:pPr>
+        <w:ind w:left="3600" w:hanging="360"/>
+      </w:pPr>
+      <w:rPr>
+        <w:rFonts w:ascii="Courier New" w:hAnsi="Courier New" w:cs="Courier New" w:hint="default"/>
+      </w:rPr>
+    </w:lvl>
+    <w:lvl w:ilvl="5" w:tplc="20000005" w:tentative="1">
+      <w:start w:val="1"/>
+      <w:numFmt w:val="bullet"/>
+      <w:lvlText w:val=""/>
+      <w:lvlJc w:val="left"/>
+      <w:pPr>
+        <w:ind w:left="4320" w:hanging="360"/>
+      </w:pPr>
+      <w:rPr>
+        <w:rFonts w:ascii="Wingdings" w:hAnsi="Wingdings" w:hint="default"/>
+      </w:rPr>
+    </w:lvl>
+    <w:lvl w:ilvl="6" w:tplc="20000001" w:tentative="1">
+      <w:start w:val="1"/>
+      <w:numFmt w:val="bullet"/>
+      <w:lvlText w:val=""/>
+      <w:lvlJc w:val="left"/>
+      <w:pPr>
+        <w:ind w:left="5040" w:hanging="360"/>
+      </w:pPr>
+      <w:rPr>
+        <w:rFonts w:ascii="Symbol" w:hAnsi="Symbol" w:hint="default"/>
+      </w:rPr>
+    </w:lvl>
+    <w:lvl w:ilvl="7" w:tplc="20000003" w:tentative="1">
+      <w:start w:val="1"/>
+      <w:numFmt w:val="bullet"/>
+      <w:lvlText w:val="o"/>
+      <w:lvlJc w:val="left"/>
+      <w:pPr>
+        <w:ind w:left="5760" w:hanging="360"/>
+      </w:pPr>
+      <w:rPr>
+        <w:rFonts w:ascii="Courier New" w:hAnsi="Courier New" w:cs="Courier New" w:hint="default"/>
+      </w:rPr>
+    </w:lvl>
+    <w:lvl w:ilvl="8" w:tplc="20000005" w:tentative="1">
+      <w:start w:val="1"/>
+      <w:numFmt w:val="bullet"/>
+      <w:lvlText w:val=""/>
+      <w:lvlJc w:val="left"/>
+      <w:pPr>
+        <w:ind w:left="6480" w:hanging="360"/>
+      </w:pPr>
+      <w:rPr>
+        <w:rFonts w:ascii="Wingdings" w:hAnsi="Wingdings" w:hint="default"/>
+      </w:rPr>
+    </w:lvl>
+  </w:abstractNum>
   <w:num w:numId="1" w16cid:durableId="1003627824">
+    <w:abstractNumId w:val="5"/>
+  </w:num>
+  <w:num w:numId="2" w16cid:durableId="799036698">
+    <w:abstractNumId w:val="1"/>
+  </w:num>
+  <w:num w:numId="3" w16cid:durableId="971060355">
+    <w:abstractNumId w:val="3"/>
+  </w:num>
+  <w:num w:numId="4" w16cid:durableId="1647278934">
+    <w:abstractNumId w:val="6"/>
+  </w:num>
+  <w:num w:numId="5" w16cid:durableId="906499999">
+    <w:abstractNumId w:val="4"/>
+  </w:num>
+  <w:num w:numId="6" w16cid:durableId="1199320379">
+    <w:abstractNumId w:val="7"/>
+  </w:num>
+  <w:num w:numId="7" w16cid:durableId="2064255721">
     <w:abstractNumId w:val="2"/>
   </w:num>
-  <w:num w:numId="2" w16cid:durableId="799036698">
+  <w:num w:numId="8" w16cid:durableId="2063940048">
     <w:abstractNumId w:val="0"/>
-  </w:num>
-  <w:num w:numId="3" w16cid:durableId="971060355">
-    <w:abstractNumId w:val="1"/>
-  </w:num>
-  <w:num w:numId="4" w16cid:durableId="1647278934">
-    <w:abstractNumId w:val="3"/>
   </w:num>
 </w:numbering>
 </file>
@@ -1978,6 +4889,7 @@
   <w:style w:type="character" w:default="1" w:styleId="Standaardalinea-lettertype">
     <w:name w:val="Default Paragraph Font"/>
     <w:uiPriority w:val="1"/>
+    <w:semiHidden/>
     <w:unhideWhenUsed/>
   </w:style>
   <w:style w:type="table" w:default="1" w:styleId="Standaardtabel">

</xml_diff>